<commit_message>
Change hierarchial to hierarchical
</commit_message>
<xml_diff>
--- a/Final Doc/ES207_Lab6_Final.docx
+++ b/Final Doc/ES207_Lab6_Final.docx
@@ -73,10 +73,7 @@
         <w:pStyle w:val="BodyText"/>
       </w:pPr>
       <w:r>
-        <w:t>The multitude of services that meadows provide incure special challenges to land managers. Meadows capture sediment, reduce peak water flows, provide habitat, and have societal and cultural significance. To guide the decisions of land managers, the US Fore</w:t>
-      </w:r>
-      <w:r>
-        <w:t>st service developed fourteen meadow types based on hydrological and geomorphological characteristics. We will use</w:t>
+        <w:t>The multitude of services that meadows provide incure special challenges to land managers. Meadows capture sediment, reduce peak water flows, provide habitat, and have societal and cultural significance. To guide the decisions of land managers, the US Forest service developed fourteen meadow types based on hydrological and geomorphological characteristics. We will use</w:t>
       </w:r>
     </w:p>
     <w:p>
@@ -100,10 +97,7 @@
         <w:pStyle w:val="BodyText"/>
       </w:pPr>
       <w:r>
-        <w:t xml:space="preserve">All analysis was conducted in RStudio Version 0.99.891 using R Version 3.2.3 "Wooden Christmas Tree". After removing rows without a </w:t>
-      </w:r>
-      <w:r>
-        <w:t>corresponding hydogeomorphic type from a the provided Sierra Nevadas meadow polygon layer compiled by Joshua Viers, we further cleaned the dataset by renaming trucated attributes.</w:t>
+        <w:t>All analysis was conducted in RStudio Version 0.99.891 using R Version 3.2.3 "Wooden Christmas Tree". After removing rows without a corresponding hydogeomorphic type from a the provided Sierra Nevadas meadow polygon layer compiled by Joshua Viers, we further cleaned the dataset by renaming trucated attributes.</w:t>
       </w:r>
     </w:p>
     <w:p>
@@ -154,13 +148,7 @@
         <w:rPr>
           <w:rStyle w:val="StringTok"/>
         </w:rPr>
-        <w:t>"~/Desktop/General/Spring 2016/ES 207/Labs/Projects</w:t>
-      </w:r>
-      <w:r>
-        <w:rPr>
-          <w:rStyle w:val="StringTok"/>
-        </w:rPr>
-        <w:t>/Lab-1/Data/Sierra_Nevada_MultiSource_Meadow_Polygons_Compilation_v1.dbf"</w:t>
+        <w:t>"~/Desktop/General/Spring 2016/ES 207/Labs/Projects/Lab-1/Data/Sierra_Nevada_MultiSource_Meadow_Polygons_Compilation_v1.dbf"</w:t>
       </w:r>
       <w:r>
         <w:rPr>
@@ -219,13 +207,7 @@
         <w:rPr>
           <w:rStyle w:val="VerbatimChar"/>
         </w:rPr>
-        <w:t>##    AREA_A</w:t>
-      </w:r>
-      <w:r>
-        <w:rPr>
-          <w:rStyle w:val="VerbatimChar"/>
-        </w:rPr>
-        <w:t xml:space="preserve">CRE        STATE                 ID                 HUC12      </w:t>
+        <w:t xml:space="preserve">##    AREA_ACRE        STATE                 ID                 HUC12      </w:t>
       </w:r>
       <w:r>
         <w:br/>
@@ -252,13 +234,7 @@
         <w:rPr>
           <w:rStyle w:val="VerbatimChar"/>
         </w:rPr>
-        <w:t>##  Median :   3.107              UCDSNM</w:t>
-      </w:r>
-      <w:r>
-        <w:rPr>
-          <w:rStyle w:val="VerbatimChar"/>
-        </w:rPr>
-        <w:t xml:space="preserve">000003:    1   180400060203:  155  </w:t>
+        <w:t xml:space="preserve">##  Median :   3.107              UCDSNM000003:    1   180400060203:  155  </w:t>
       </w:r>
       <w:r>
         <w:br/>
@@ -285,13 +261,7 @@
         <w:rPr>
           <w:rStyle w:val="VerbatimChar"/>
         </w:rPr>
-        <w:t>##  Max.   :4610.374              UCDSNM000006:    1   180300100204:</w:t>
-      </w:r>
-      <w:r>
-        <w:rPr>
-          <w:rStyle w:val="VerbatimChar"/>
-        </w:rPr>
-        <w:t xml:space="preserve">  148  </w:t>
+        <w:t xml:space="preserve">##  Max.   :4610.374              UCDSNM000006:    1   180300100204:  148  </w:t>
       </w:r>
       <w:r>
         <w:br/>
@@ -336,13 +306,7 @@
         <w:rPr>
           <w:rStyle w:val="VerbatimChar"/>
         </w:rPr>
-        <w:t>##  Kin</w:t>
-      </w:r>
-      <w:r>
-        <w:rPr>
-          <w:rStyle w:val="VerbatimChar"/>
-        </w:rPr>
-        <w:t xml:space="preserve">gs Canyon National Park:2253   Median : 1.667  </w:t>
+        <w:t xml:space="preserve">##  Kings Canyon National Park:2253   Median : 1.667  </w:t>
       </w:r>
       <w:r>
         <w:br/>
@@ -378,13 +342,7 @@
         <w:rPr>
           <w:rStyle w:val="VerbatimChar"/>
         </w:rPr>
-        <w:t xml:space="preserve">##  (Other)                   :4985        </w:t>
-      </w:r>
-      <w:r>
-        <w:rPr>
-          <w:rStyle w:val="VerbatimChar"/>
-        </w:rPr>
-        <w:t xml:space="preserve">           </w:t>
+        <w:t xml:space="preserve">##  (Other)                   :4985                   </w:t>
       </w:r>
       <w:r>
         <w:br/>
@@ -421,13 +379,7 @@
         <w:rPr>
           <w:rStyle w:val="VerbatimChar"/>
         </w:rPr>
-        <w:t>##  glacial drift       : 1464   Barren-Rock/Sand/Clay:</w:t>
-      </w:r>
-      <w:r>
-        <w:rPr>
-          <w:rStyle w:val="VerbatimChar"/>
-        </w:rPr>
-        <w:t xml:space="preserve">  460  </w:t>
+        <w:t xml:space="preserve">##  glacial drift       : 1464   Barren-Rock/Sand/Clay:  460  </w:t>
       </w:r>
       <w:r>
         <w:br/>
@@ -463,13 +415,7 @@
         <w:rPr>
           <w:rStyle w:val="VerbatimChar"/>
         </w:rPr>
-        <w:t>##  (Other)             : 1154   (Other)              :  42</w:t>
-      </w:r>
-      <w:r>
-        <w:rPr>
-          <w:rStyle w:val="VerbatimChar"/>
-        </w:rPr>
-        <w:t xml:space="preserve">6  </w:t>
+        <w:t xml:space="preserve">##  (Other)             : 1154   (Other)              :  426  </w:t>
       </w:r>
       <w:r>
         <w:br/>
@@ -505,13 +451,7 @@
         <w:rPr>
           <w:rStyle w:val="VerbatimChar"/>
         </w:rPr>
-        <w:t xml:space="preserve">##  464853:642321 :  </w:t>
-      </w:r>
-      <w:r>
-        <w:rPr>
-          <w:rStyle w:val="VerbatimChar"/>
-        </w:rPr>
-        <w:t xml:space="preserve">291   Median :0.2000   Median : 5.500   464853 :  291  </w:t>
+        <w:t xml:space="preserve">##  464853:642321 :  291   Median :0.2000   Median : 5.500   464853 :  291  </w:t>
       </w:r>
       <w:r>
         <w:br/>
@@ -538,13 +478,7 @@
         <w:rPr>
           <w:rStyle w:val="VerbatimChar"/>
         </w:rPr>
-        <w:t>##  660563:952708 :  195   Max.   :0.5500   Ma</w:t>
-      </w:r>
-      <w:r>
-        <w:rPr>
-          <w:rStyle w:val="VerbatimChar"/>
-        </w:rPr>
-        <w:t xml:space="preserve">x.   :52.500   660565 :  228  </w:t>
+        <w:t xml:space="preserve">##  660563:952708 :  195   Max.   :0.5500   Max.   :52.500   660565 :  228  </w:t>
       </w:r>
       <w:r>
         <w:br/>
@@ -607,13 +541,7 @@
         <w:rPr>
           <w:rStyle w:val="VerbatimChar"/>
         </w:rPr>
-        <w:t xml:space="preserve">##                  Gerle              :  311   3rd </w:t>
-      </w:r>
-      <w:r>
-        <w:rPr>
-          <w:rStyle w:val="VerbatimChar"/>
-        </w:rPr>
-        <w:t xml:space="preserve">Qu.:1.534e+06  </w:t>
+        <w:t xml:space="preserve">##                  Gerle              :  311   3rd Qu.:1.534e+06  </w:t>
       </w:r>
       <w:r>
         <w:br/>
@@ -649,13 +577,7 @@
         <w:rPr>
           <w:rStyle w:val="VerbatimChar"/>
         </w:rPr>
-        <w:t>##  Min.   : 289.9   Min.   :  0</w:t>
-      </w:r>
-      <w:r>
-        <w:rPr>
-          <w:rStyle w:val="VerbatimChar"/>
-        </w:rPr>
-        <w:t xml:space="preserve">.000   Min.   :35.39   Min.   :-122.2  </w:t>
+        <w:t xml:space="preserve">##  Min.   : 289.9   Min.   :  0.000   Min.   :35.39   Min.   :-122.2  </w:t>
       </w:r>
       <w:r>
         <w:br/>
@@ -718,13 +640,7 @@
         <w:rPr>
           <w:rStyle w:val="VerbatimChar"/>
         </w:rPr>
-        <w:t xml:space="preserve">##    FLOW_RANGE         FLOW_SLOPE     </w:t>
-      </w:r>
-      <w:r>
-        <w:rPr>
-          <w:rStyle w:val="VerbatimChar"/>
-        </w:rPr>
-        <w:t xml:space="preserve">    ED_MIN_LAK        ED_MIN_FLO     </w:t>
+        <w:t xml:space="preserve">##    FLOW_RANGE         FLOW_SLOPE         ED_MIN_LAK        ED_MIN_FLO     </w:t>
       </w:r>
       <w:r>
         <w:br/>
@@ -751,13 +667,7 @@
         <w:rPr>
           <w:rStyle w:val="VerbatimChar"/>
         </w:rPr>
-        <w:t>##  Median :  1026.4   Median :0.020386   Median : 1458.0   Me</w:t>
-      </w:r>
-      <w:r>
-        <w:rPr>
-          <w:rStyle w:val="VerbatimChar"/>
-        </w:rPr>
-        <w:t xml:space="preserve">dian :  180.0  </w:t>
+        <w:t xml:space="preserve">##  Median :  1026.4   Median :0.020386   Median : 1458.0   Median :  180.0  </w:t>
       </w:r>
       <w:r>
         <w:br/>
@@ -793,13 +703,7 @@
         <w:rPr>
           <w:rStyle w:val="VerbatimChar"/>
         </w:rPr>
-        <w:t xml:space="preserve">##    </w:t>
-      </w:r>
-      <w:r>
-        <w:rPr>
-          <w:rStyle w:val="VerbatimChar"/>
-        </w:rPr>
-        <w:t xml:space="preserve">                                                                       </w:t>
+        <w:t xml:space="preserve">##                                                                           </w:t>
       </w:r>
       <w:r>
         <w:br/>
@@ -826,13 +730,7 @@
         <w:rPr>
           <w:rStyle w:val="VerbatimChar"/>
         </w:rPr>
-        <w:t>##  1st Qu.: 2025   Riparian middle gradie</w:t>
-      </w:r>
-      <w:r>
-        <w:rPr>
-          <w:rStyle w:val="VerbatimChar"/>
-        </w:rPr>
-        <w:t xml:space="preserve">nt  :   72   1st Qu.:   20  </w:t>
+        <w:t xml:space="preserve">##  1st Qu.: 2025   Riparian middle gradient  :   72   1st Qu.:   20  </w:t>
       </w:r>
       <w:r>
         <w:br/>
@@ -868,13 +766,7 @@
         <w:rPr>
           <w:rStyle w:val="VerbatimChar"/>
         </w:rPr>
-        <w:t>##  Max.   :22</w:t>
-      </w:r>
-      <w:r>
-        <w:rPr>
-          <w:rStyle w:val="VerbatimChar"/>
-        </w:rPr>
-        <w:t xml:space="preserve">397   (Other)                   :   75   Max.   :27607  </w:t>
+        <w:t xml:space="preserve">##  Max.   :22397   (Other)                   :   75   Max.   :27607  </w:t>
       </w:r>
       <w:r>
         <w:br/>
@@ -919,13 +811,7 @@
         <w:rPr>
           <w:rStyle w:val="VerbatimChar"/>
         </w:rPr>
-        <w:t>##</w:t>
-      </w:r>
-      <w:r>
-        <w:rPr>
-          <w:rStyle w:val="VerbatimChar"/>
-        </w:rPr>
-        <w:t xml:space="preserve">  Median :   672.1   Median :   12572  </w:t>
+        <w:t xml:space="preserve">##  Median :   672.1   Median :   12572  </w:t>
       </w:r>
       <w:r>
         <w:br/>
@@ -1027,13 +913,7 @@
         <w:rPr>
           <w:rStyle w:val="CommentTok"/>
         </w:rPr>
-        <w:t>#create</w:t>
-      </w:r>
-      <w:r>
-        <w:rPr>
-          <w:rStyle w:val="CommentTok"/>
-        </w:rPr>
-        <w:t xml:space="preserve"> new data.frame without NA hgm rows</w:t>
+        <w:t>#create new data.frame without NA hgm rows</w:t>
       </w:r>
       <w:r>
         <w:br/>
@@ -1104,13 +984,7 @@
         <w:rPr>
           <w:rStyle w:val="VerbatimChar"/>
         </w:rPr>
-        <w:t xml:space="preserve">##  3rd Qu.:  52.124            UCDSNM000016: </w:t>
-      </w:r>
-      <w:r>
-        <w:rPr>
-          <w:rStyle w:val="VerbatimChar"/>
-        </w:rPr>
-        <w:t xml:space="preserve"> 1   160501010303:  6  </w:t>
+        <w:t xml:space="preserve">##  3rd Qu.:  52.124            UCDSNM000016:  1   160501010303:  6  </w:t>
       </w:r>
       <w:r>
         <w:br/>
@@ -1146,13 +1020,7 @@
         <w:rPr>
           <w:rStyle w:val="VerbatimChar"/>
         </w:rPr>
-        <w:t>##  Lassen National Forest    : 60   Mi</w:t>
-      </w:r>
-      <w:r>
-        <w:rPr>
-          <w:rStyle w:val="VerbatimChar"/>
-        </w:rPr>
-        <w:t xml:space="preserve">n.   :1.033  </w:t>
+        <w:t xml:space="preserve">##  Lassen National Forest    : 60   Min.   :1.033  </w:t>
       </w:r>
       <w:r>
         <w:br/>
@@ -1197,13 +1065,7 @@
         <w:rPr>
           <w:rStyle w:val="VerbatimChar"/>
         </w:rPr>
-        <w:t xml:space="preserve">##  Sequoia National Forest   </w:t>
-      </w:r>
-      <w:r>
-        <w:rPr>
-          <w:rStyle w:val="VerbatimChar"/>
-        </w:rPr>
-        <w:t xml:space="preserve">: 35   Max.   :9.642  </w:t>
+        <w:t xml:space="preserve">##  Sequoia National Forest   : 35   Max.   :9.642  </w:t>
       </w:r>
       <w:r>
         <w:br/>
@@ -1248,13 +1110,7 @@
         <w:rPr>
           <w:rStyle w:val="VerbatimChar"/>
         </w:rPr>
-        <w:t>##  gl</w:t>
-      </w:r>
-      <w:r>
-        <w:rPr>
-          <w:rStyle w:val="VerbatimChar"/>
-        </w:rPr>
-        <w:t xml:space="preserve">acial drift      : 40   Shrubland            : 32  </w:t>
+        <w:t xml:space="preserve">##  glacial drift      : 40   Shrubland            : 32  </w:t>
       </w:r>
       <w:r>
         <w:br/>
@@ -1290,13 +1146,7 @@
         <w:rPr>
           <w:rStyle w:val="VerbatimChar"/>
         </w:rPr>
-        <w:t xml:space="preserve">##  (Other)            : 24   </w:t>
-      </w:r>
-      <w:r>
-        <w:rPr>
-          <w:rStyle w:val="VerbatimChar"/>
-        </w:rPr>
-        <w:t xml:space="preserve">(Other)              :  2  </w:t>
+        <w:t xml:space="preserve">##  (Other)            : 24   (Other)              :  2  </w:t>
       </w:r>
       <w:r>
         <w:br/>
@@ -1332,13 +1182,7 @@
         <w:rPr>
           <w:rStyle w:val="VerbatimChar"/>
         </w:rPr>
-        <w:t>##  46485</w:t>
-      </w:r>
-      <w:r>
-        <w:rPr>
-          <w:rStyle w:val="VerbatimChar"/>
-        </w:rPr>
-        <w:t xml:space="preserve">3:642321  : 12   Median :0.2400   Median :12.00   464853 : 12  </w:t>
+        <w:t xml:space="preserve">##  464853:642321  : 12   Median :0.2400   Median :12.00   464853 : 12  </w:t>
       </w:r>
       <w:r>
         <w:br/>
@@ -1365,13 +1209,7 @@
         <w:rPr>
           <w:rStyle w:val="VerbatimChar"/>
         </w:rPr>
-        <w:t>##  471192:666181  : 10   Max.   :0.5500   Max</w:t>
-      </w:r>
-      <w:r>
-        <w:rPr>
-          <w:rStyle w:val="VerbatimChar"/>
-        </w:rPr>
-        <w:t xml:space="preserve">.   :50.00   471192 : 10  </w:t>
+        <w:t xml:space="preserve">##  471192:666181  : 10   Max.   :0.5500   Max.   :50.00   471192 : 10  </w:t>
       </w:r>
       <w:r>
         <w:br/>
@@ -1407,13 +1245,7 @@
         <w:rPr>
           <w:rStyle w:val="VerbatimChar"/>
         </w:rPr>
-        <w:t>##</w:t>
-      </w:r>
-      <w:r>
-        <w:rPr>
-          <w:rStyle w:val="VerbatimChar"/>
-        </w:rPr>
-        <w:t xml:space="preserve">  STATSGO: 59   Monache variant: 21   1st Qu.:5.670e+05   1st Qu.:1728.9  </w:t>
+        <w:t xml:space="preserve">##  STATSGO: 59   Monache variant: 21   1st Qu.:5.670e+05   1st Qu.:1728.9  </w:t>
       </w:r>
       <w:r>
         <w:br/>
@@ -1440,13 +1272,7 @@
         <w:rPr>
           <w:rStyle w:val="VerbatimChar"/>
         </w:rPr>
-        <w:t xml:space="preserve">##                AQUEPTS  </w:t>
-      </w:r>
-      <w:r>
-        <w:rPr>
-          <w:rStyle w:val="VerbatimChar"/>
-        </w:rPr>
-        <w:t xml:space="preserve">      : 12   3rd Qu.:1.358e+07   3rd Qu.:2366.4  </w:t>
+        <w:t xml:space="preserve">##                AQUEPTS        : 12   3rd Qu.:1.358e+07   3rd Qu.:2366.4  </w:t>
       </w:r>
       <w:r>
         <w:br/>
@@ -1474,13 +1300,7 @@
         <w:rPr>
           <w:rStyle w:val="VerbatimChar"/>
         </w:rPr>
-        <w:t xml:space="preserve">##    ELEV_RANGE           LAT_DD         LONG_DD   </w:t>
-      </w:r>
-      <w:r>
-        <w:rPr>
-          <w:rStyle w:val="VerbatimChar"/>
-        </w:rPr>
-        <w:t xml:space="preserve">      FLOW_RANGE       </w:t>
+        <w:t xml:space="preserve">##    ELEV_RANGE           LAT_DD         LONG_DD         FLOW_RANGE       </w:t>
       </w:r>
       <w:r>
         <w:br/>
@@ -1516,13 +1336,7 @@
         <w:rPr>
           <w:rStyle w:val="VerbatimChar"/>
         </w:rPr>
-        <w:t xml:space="preserve">##  </w:t>
-      </w:r>
-      <w:r>
-        <w:rPr>
-          <w:rStyle w:val="VerbatimChar"/>
-        </w:rPr>
-        <w:t xml:space="preserve">Mean   : 33.2681   Mean   :38.77   Mean   :-119.9   Mean   :  7160.09  </w:t>
+        <w:t xml:space="preserve">##  Mean   : 33.2681   Mean   :38.77   Mean   :-119.9   Mean   :  7160.09  </w:t>
       </w:r>
       <w:r>
         <w:br/>
@@ -1549,13 +1363,7 @@
         <w:rPr>
           <w:rStyle w:val="VerbatimChar"/>
         </w:rPr>
-        <w:t xml:space="preserve">##                              </w:t>
-      </w:r>
-      <w:r>
-        <w:rPr>
-          <w:rStyle w:val="VerbatimChar"/>
-        </w:rPr>
-        <w:t xml:space="preserve">                                           </w:t>
+        <w:t xml:space="preserve">##                                                                         </w:t>
       </w:r>
       <w:r>
         <w:br/>
@@ -1582,13 +1390,7 @@
         <w:rPr>
           <w:rStyle w:val="VerbatimChar"/>
         </w:rPr>
-        <w:t>##  1st Qu.:2.870e-03   1st Qu.: 1553   1st Qu.:    0.0   1s</w:t>
-      </w:r>
-      <w:r>
-        <w:rPr>
-          <w:rStyle w:val="VerbatimChar"/>
-        </w:rPr>
-        <w:t xml:space="preserve">t Qu.:  642.6  </w:t>
+        <w:t xml:space="preserve">##  1st Qu.:2.870e-03   1st Qu.: 1553   1st Qu.:    0.0   1st Qu.:  642.6  </w:t>
       </w:r>
       <w:r>
         <w:br/>
@@ -1651,13 +1453,7 @@
         <w:rPr>
           <w:rStyle w:val="VerbatimChar"/>
         </w:rPr>
-        <w:t xml:space="preserve">##  Riparian low gradient    </w:t>
-      </w:r>
-      <w:r>
-        <w:rPr>
-          <w:rStyle w:val="VerbatimChar"/>
-        </w:rPr>
-        <w:t xml:space="preserve"> :181   Min.   :    0.00   Min.   :   242.4  </w:t>
+        <w:t xml:space="preserve">##  Riparian low gradient     :181   Min.   :    0.00   Min.   :   242.4  </w:t>
       </w:r>
       <w:r>
         <w:br/>
@@ -1684,13 +1480,7 @@
         <w:rPr>
           <w:rStyle w:val="VerbatimChar"/>
         </w:rPr>
-        <w:t>##  Subsurface middle gradient: 35   Mean   :  196.42   Mean</w:t>
-      </w:r>
-      <w:r>
-        <w:rPr>
-          <w:rStyle w:val="VerbatimChar"/>
-        </w:rPr>
-        <w:t xml:space="preserve">   :  4461.2  </w:t>
+        <w:t xml:space="preserve">##  Subsurface middle gradient: 35   Mean   :  196.42   Mean   :  4461.2  </w:t>
       </w:r>
       <w:r>
         <w:br/>
@@ -1726,13 +1516,7 @@
         <w:rPr>
           <w:rStyle w:val="VerbatimChar"/>
         </w:rPr>
-        <w:t>##    Shape_Area</w:t>
-      </w:r>
-      <w:r>
-        <w:rPr>
-          <w:rStyle w:val="VerbatimChar"/>
-        </w:rPr>
-        <w:t xml:space="preserve">      </w:t>
+        <w:t xml:space="preserve">##    Shape_Area      </w:t>
       </w:r>
       <w:r>
         <w:br/>
@@ -1806,25 +1590,70 @@
         <w:rPr>
           <w:rStyle w:val="CommentTok"/>
         </w:rPr>
-        <w:t>#Important variables to note from the GTR seem to be:  edge.compl, comp_name, Kf, clayTot_r, catchment_area</w:t>
+        <w:t>#Important variables to note from the GTR seem to be:  edge.compl, comp_name, Kf, clayTot_r, catchment_area, elev_mean, elev_range,flow_slope, lat, lon, veg_majority</w:t>
+      </w:r>
+      <w:r>
+        <w:br/>
+      </w:r>
+      <w:r>
+        <w:br/>
+      </w:r>
+      <w:r>
+        <w:rPr>
+          <w:rStyle w:val="NormalTok"/>
+        </w:rPr>
+        <w:t>mdwhgm$area_sqkm &lt;-</w:t>
+      </w:r>
+      <w:r>
+        <w:rPr>
+          <w:rStyle w:val="StringTok"/>
+        </w:rPr>
+        <w:t xml:space="preserve"> </w:t>
+      </w:r>
+      <w:r>
+        <w:rPr>
+          <w:rStyle w:val="NormalTok"/>
+        </w:rPr>
+        <w:t>mdwhgm[,</w:t>
+      </w:r>
+      <w:r>
+        <w:rPr>
+          <w:rStyle w:val="StringTok"/>
+        </w:rPr>
+        <w:t>"Shape_Area"</w:t>
+      </w:r>
+      <w:r>
+        <w:rPr>
+          <w:rStyle w:val="NormalTok"/>
+        </w:rPr>
+        <w:t>]/</w:t>
+      </w:r>
+      <w:r>
+        <w:rPr>
+          <w:rStyle w:val="DecValTok"/>
+        </w:rPr>
+        <w:t>1000000</w:t>
+      </w:r>
+      <w:r>
+        <w:rPr>
+          <w:rStyle w:val="NormalTok"/>
+        </w:rPr>
+        <w:t xml:space="preserve"> </w:t>
       </w:r>
       <w:r>
         <w:rPr>
           <w:rStyle w:val="CommentTok"/>
         </w:rPr>
-        <w:t>, elev_mean, elev_range,flow_slope, lat, lon, veg_majority</w:t>
-      </w:r>
-      <w:r>
-        <w:br/>
-      </w:r>
-      <w:r>
-        <w:br/>
-      </w:r>
-      <w:r>
-        <w:rPr>
-          <w:rStyle w:val="NormalTok"/>
-        </w:rPr>
-        <w:t>mdwhgm$area_sqkm &lt;-</w:t>
+        <w:t>#m2 to k2</w:t>
+      </w:r>
+      <w:r>
+        <w:br/>
+      </w:r>
+      <w:r>
+        <w:rPr>
+          <w:rStyle w:val="NormalTok"/>
+        </w:rPr>
+        <w:t>mdwhgm$catch_sqkm &lt;-</w:t>
       </w:r>
       <w:r>
         <w:rPr>
@@ -1842,7 +1671,7 @@
         <w:rPr>
           <w:rStyle w:val="StringTok"/>
         </w:rPr>
-        <w:t>"Shape_Area"</w:t>
+        <w:t>"CATCHMENT_"</w:t>
       </w:r>
       <w:r>
         <w:rPr>
@@ -1875,7 +1704,7 @@
         <w:rPr>
           <w:rStyle w:val="NormalTok"/>
         </w:rPr>
-        <w:t>mdwhgm$catch_sqkm &lt;-</w:t>
+        <w:t>mdwhgm$elev_m &lt;-</w:t>
       </w:r>
       <w:r>
         <w:rPr>
@@ -1893,40 +1722,28 @@
         <w:rPr>
           <w:rStyle w:val="StringTok"/>
         </w:rPr>
-        <w:t>"CATCHMENT_"</w:t>
-      </w:r>
-      <w:r>
-        <w:rPr>
-          <w:rStyle w:val="NormalTok"/>
-        </w:rPr>
-        <w:t>]/</w:t>
-      </w:r>
-      <w:r>
-        <w:rPr>
-          <w:rStyle w:val="DecValTok"/>
-        </w:rPr>
-        <w:t>1000000</w:t>
-      </w:r>
-      <w:r>
-        <w:rPr>
-          <w:rStyle w:val="NormalTok"/>
-        </w:rPr>
-        <w:t xml:space="preserve"> </w:t>
+        <w:t>"ELEV_MEAN"</w:t>
+      </w:r>
+      <w:r>
+        <w:rPr>
+          <w:rStyle w:val="NormalTok"/>
+        </w:rPr>
+        <w:t xml:space="preserve">] </w:t>
       </w:r>
       <w:r>
         <w:rPr>
           <w:rStyle w:val="CommentTok"/>
         </w:rPr>
-        <w:t>#m2 to k2</w:t>
-      </w:r>
-      <w:r>
-        <w:br/>
-      </w:r>
-      <w:r>
-        <w:rPr>
-          <w:rStyle w:val="NormalTok"/>
-        </w:rPr>
-        <w:t>mdwhgm$elev_m &lt;-</w:t>
+        <w:t>#m</w:t>
+      </w:r>
+      <w:r>
+        <w:br/>
+      </w:r>
+      <w:r>
+        <w:rPr>
+          <w:rStyle w:val="NormalTok"/>
+        </w:rPr>
+        <w:t>mdwhgm$elev_r &lt;-</w:t>
       </w:r>
       <w:r>
         <w:rPr>
@@ -1944,52 +1761,7 @@
         <w:rPr>
           <w:rStyle w:val="StringTok"/>
         </w:rPr>
-        <w:t>"ELEV_MEAN"</w:t>
-      </w:r>
-      <w:r>
-        <w:rPr>
-          <w:rStyle w:val="NormalTok"/>
-        </w:rPr>
-        <w:t xml:space="preserve">] </w:t>
-      </w:r>
-      <w:r>
-        <w:rPr>
-          <w:rStyle w:val="CommentTok"/>
-        </w:rPr>
-        <w:t>#m</w:t>
-      </w:r>
-      <w:r>
-        <w:br/>
-      </w:r>
-      <w:r>
-        <w:rPr>
-          <w:rStyle w:val="NormalTok"/>
-        </w:rPr>
-        <w:t>mdwhgm$elev_r &lt;-</w:t>
-      </w:r>
-      <w:r>
-        <w:rPr>
-          <w:rStyle w:val="StringTok"/>
-        </w:rPr>
-        <w:t xml:space="preserve"> </w:t>
-      </w:r>
-      <w:r>
-        <w:rPr>
-          <w:rStyle w:val="NormalTok"/>
-        </w:rPr>
-        <w:t>mdwhgm[,</w:t>
-      </w:r>
-      <w:r>
-        <w:rPr>
-          <w:rStyle w:val="StringTok"/>
-        </w:rPr>
-        <w:t>"ELEV_RAN</w:t>
-      </w:r>
-      <w:r>
-        <w:rPr>
-          <w:rStyle w:val="StringTok"/>
-        </w:rPr>
-        <w:t>GE"</w:t>
+        <w:t>"ELEV_RANGE"</w:t>
       </w:r>
       <w:r>
         <w:rPr>
@@ -2277,13 +2049,7 @@
         <w:rPr>
           <w:rStyle w:val="VerbatimChar"/>
         </w:rPr>
-        <w:t xml:space="preserve">##  Median :  19.309   </w:t>
-      </w:r>
-      <w:r>
-        <w:rPr>
-          <w:rStyle w:val="VerbatimChar"/>
-        </w:rPr>
-        <w:t xml:space="preserve">         UCDSNM000012:  1   180400100501:  8  </w:t>
+        <w:t xml:space="preserve">##  Median :  19.309            UCDSNM000012:  1   180400100501:  8  </w:t>
       </w:r>
       <w:r>
         <w:br/>
@@ -2355,13 +2121,7 @@
         <w:rPr>
           <w:rStyle w:val="VerbatimChar"/>
         </w:rPr>
-        <w:t xml:space="preserve">##  Inyo National Forest  </w:t>
-      </w:r>
-      <w:r>
-        <w:rPr>
-          <w:rStyle w:val="VerbatimChar"/>
-        </w:rPr>
-        <w:t xml:space="preserve">    : 56   Median :2.062  </w:t>
+        <w:t xml:space="preserve">##  Inyo National Forest      : 56   Median :2.062  </w:t>
       </w:r>
       <w:r>
         <w:br/>
@@ -2406,13 +2166,7 @@
         <w:rPr>
           <w:rStyle w:val="VerbatimChar"/>
         </w:rPr>
-        <w:t xml:space="preserve">##               </w:t>
-      </w:r>
-      <w:r>
-        <w:rPr>
-          <w:rStyle w:val="VerbatimChar"/>
-        </w:rPr>
-        <w:t xml:space="preserve"> DOM_ROCKTY                  VEG_MAJORI </w:t>
+        <w:t xml:space="preserve">##                DOM_ROCKTY                  VEG_MAJORI </w:t>
       </w:r>
       <w:r>
         <w:br/>
@@ -2448,13 +2202,7 @@
         <w:rPr>
           <w:rStyle w:val="VerbatimChar"/>
         </w:rPr>
-        <w:t xml:space="preserve">##  alluvium           : 36   Hardwood   </w:t>
-      </w:r>
-      <w:r>
-        <w:rPr>
-          <w:rStyle w:val="VerbatimChar"/>
-        </w:rPr>
-        <w:t xml:space="preserve">          :  9  </w:t>
+        <w:t xml:space="preserve">##  alluvium           : 36   Hardwood             :  9  </w:t>
       </w:r>
       <w:r>
         <w:br/>
@@ -2490,13 +2238,7 @@
         <w:rPr>
           <w:rStyle w:val="VerbatimChar"/>
         </w:rPr>
-        <w:t>##              COKEY           Kf           ClayTot_r         MU</w:t>
-      </w:r>
-      <w:r>
-        <w:rPr>
-          <w:rStyle w:val="VerbatimChar"/>
-        </w:rPr>
-        <w:t xml:space="preserve">KEY    </w:t>
+        <w:t xml:space="preserve">##              COKEY           Kf           ClayTot_r         MUKEY    </w:t>
       </w:r>
       <w:r>
         <w:br/>
@@ -2532,13 +2274,7 @@
         <w:rPr>
           <w:rStyle w:val="VerbatimChar"/>
         </w:rPr>
-        <w:t>##  1652104:1207250: 11   Mea</w:t>
-      </w:r>
-      <w:r>
-        <w:rPr>
-          <w:rStyle w:val="VerbatimChar"/>
-        </w:rPr>
-        <w:t xml:space="preserve">n   :0.2718   Mean   :12.06   1652104: 11  </w:t>
+        <w:t xml:space="preserve">##  1652104:1207250: 11   Mean   :0.2718   Mean   :12.06   1652104: 11  </w:t>
       </w:r>
       <w:r>
         <w:br/>
@@ -2565,13 +2301,7 @@
         <w:rPr>
           <w:rStyle w:val="VerbatimChar"/>
         </w:rPr>
-        <w:t>##  (Other)        :365                                    (Other)</w:t>
-      </w:r>
-      <w:r>
-        <w:rPr>
-          <w:rStyle w:val="VerbatimChar"/>
-        </w:rPr>
-        <w:t xml:space="preserve">:365  </w:t>
+        <w:t xml:space="preserve">##  (Other)        :365                                    (Other):365  </w:t>
       </w:r>
       <w:r>
         <w:br/>
@@ -2607,13 +2337,7 @@
         <w:rPr>
           <w:rStyle w:val="VerbatimChar"/>
         </w:rPr>
-        <w:t xml:space="preserve">##                </w:t>
-      </w:r>
-      <w:r>
-        <w:rPr>
-          <w:rStyle w:val="VerbatimChar"/>
-        </w:rPr>
-        <w:t xml:space="preserve">Cagwin family  : 15   Median :3.350e+06   Median :2024.5  </w:t>
+        <w:t xml:space="preserve">##                Cagwin family  : 15   Median :3.350e+06   Median :2024.5  </w:t>
       </w:r>
       <w:r>
         <w:br/>
@@ -2667,13 +2391,7 @@
         <w:rPr>
           <w:rStyle w:val="VerbatimChar"/>
         </w:rPr>
-        <w:t>##  Min.   :  0.4037   Min</w:t>
-      </w:r>
-      <w:r>
-        <w:rPr>
-          <w:rStyle w:val="VerbatimChar"/>
-        </w:rPr>
-        <w:t xml:space="preserve">.   :35.45   Min.   :-121.6   Min.   :    42.43  </w:t>
+        <w:t xml:space="preserve">##  Min.   :  0.4037   Min.   :35.45   Min.   :-121.6   Min.   :    42.43  </w:t>
       </w:r>
       <w:r>
         <w:br/>
@@ -2700,13 +2418,7 @@
         <w:rPr>
           <w:rStyle w:val="VerbatimChar"/>
         </w:rPr>
-        <w:t xml:space="preserve">##  Mean   : 33.2681   Mean   :38.77   Mean   :-119.9 </w:t>
-      </w:r>
-      <w:r>
-        <w:rPr>
-          <w:rStyle w:val="VerbatimChar"/>
-        </w:rPr>
-        <w:t xml:space="preserve">  Mean   :  7160.09  </w:t>
+        <w:t xml:space="preserve">##  Mean   : 33.2681   Mean   :38.77   Mean   :-119.9   Mean   :  7160.09  </w:t>
       </w:r>
       <w:r>
         <w:br/>
@@ -2743,13 +2455,7 @@
         <w:rPr>
           <w:rStyle w:val="VerbatimChar"/>
         </w:rPr>
-        <w:t xml:space="preserve">##    </w:t>
-      </w:r>
-      <w:r>
-        <w:rPr>
-          <w:rStyle w:val="VerbatimChar"/>
-        </w:rPr>
-        <w:t xml:space="preserve">FLOW_SLOPE          ED_MIN_LAK      ED_MIN_FLO        ED_MIN_SEE     </w:t>
+        <w:t xml:space="preserve">##    FLOW_SLOPE          ED_MIN_LAK      ED_MIN_FLO        ED_MIN_SEE     </w:t>
       </w:r>
       <w:r>
         <w:br/>
@@ -2776,13 +2482,7 @@
         <w:rPr>
           <w:rStyle w:val="VerbatimChar"/>
         </w:rPr>
-        <w:t>##  Median :7.199e-03   Median : 3</w:t>
-      </w:r>
-      <w:r>
-        <w:rPr>
-          <w:rStyle w:val="VerbatimChar"/>
-        </w:rPr>
-        <w:t xml:space="preserve">535   Median :    0.0   Median : 2133.9  </w:t>
+        <w:t xml:space="preserve">##  Median :7.199e-03   Median : 3535   Median :    0.0   Median : 2133.9  </w:t>
       </w:r>
       <w:r>
         <w:br/>
@@ -2809,13 +2509,7 @@
         <w:rPr>
           <w:rStyle w:val="VerbatimChar"/>
         </w:rPr>
-        <w:t>##  Max.   :1.456e-01   Max.   :32386   Max.   :29463.1   Max.</w:t>
-      </w:r>
-      <w:r>
-        <w:rPr>
-          <w:rStyle w:val="VerbatimChar"/>
-        </w:rPr>
-        <w:t xml:space="preserve">   :15875.4  </w:t>
+        <w:t xml:space="preserve">##  Max.   :1.456e-01   Max.   :32386   Max.   :29463.1   Max.   :15875.4  </w:t>
       </w:r>
       <w:r>
         <w:br/>
@@ -2851,13 +2545,7 @@
         <w:rPr>
           <w:rStyle w:val="VerbatimChar"/>
         </w:rPr>
-        <w:t>##  Riparian mid</w:t>
-      </w:r>
-      <w:r>
-        <w:rPr>
-          <w:rStyle w:val="VerbatimChar"/>
-        </w:rPr>
-        <w:t xml:space="preserve">dle gradient  : 72   1st Qu.:    0.00   1st Qu.:   991.6  </w:t>
+        <w:t xml:space="preserve">##  Riparian middle gradient  : 72   1st Qu.:    0.00   1st Qu.:   991.6  </w:t>
       </w:r>
       <w:r>
         <w:br/>
@@ -2884,13 +2572,7 @@
         <w:rPr>
           <w:rStyle w:val="VerbatimChar"/>
         </w:rPr>
-        <w:t xml:space="preserve">##  Discharge slope           : 24   3rd Qu.:  </w:t>
-      </w:r>
-      <w:r>
-        <w:rPr>
-          <w:rStyle w:val="VerbatimChar"/>
-        </w:rPr>
-        <w:t xml:space="preserve"> 31.62   3rd Qu.:  4159.1  </w:t>
+        <w:t xml:space="preserve">##  Discharge slope           : 24   3rd Qu.:   31.62   3rd Qu.:  4159.1  </w:t>
       </w:r>
       <w:r>
         <w:br/>
@@ -2926,13 +2608,7 @@
         <w:rPr>
           <w:rStyle w:val="VerbatimChar"/>
         </w:rPr>
-        <w:t xml:space="preserve">##  Min.   :   </w:t>
-      </w:r>
-      <w:r>
-        <w:rPr>
-          <w:rStyle w:val="VerbatimChar"/>
-        </w:rPr>
-        <w:t xml:space="preserve"> 4063   Min.   : 0.004063   Min.   :   0.0013  </w:t>
+        <w:t xml:space="preserve">##  Min.   :    4063   Min.   : 0.004063   Min.   :   0.0013  </w:t>
       </w:r>
       <w:r>
         <w:br/>
@@ -2968,13 +2644,7 @@
         <w:rPr>
           <w:rStyle w:val="VerbatimChar"/>
         </w:rPr>
-        <w:t>##  3rd Qu.:  21093</w:t>
-      </w:r>
-      <w:r>
-        <w:rPr>
-          <w:rStyle w:val="VerbatimChar"/>
-        </w:rPr>
-        <w:t xml:space="preserve">7   3rd Qu.: 0.210937   3rd Qu.:  13.5770  </w:t>
+        <w:t xml:space="preserve">##  3rd Qu.:  210937   3rd Qu.: 0.210937   3rd Qu.:  13.5770  </w:t>
       </w:r>
       <w:r>
         <w:br/>
@@ -3010,13 +2680,7 @@
         <w:rPr>
           <w:rStyle w:val="VerbatimChar"/>
         </w:rPr>
-        <w:t xml:space="preserve">##  Min.   : </w:t>
-      </w:r>
-      <w:r>
-        <w:rPr>
-          <w:rStyle w:val="VerbatimChar"/>
-        </w:rPr>
-        <w:t xml:space="preserve">742.3   Min.   :  0.4037   Min.   :35.45   Min.   :-121.6  </w:t>
+        <w:t xml:space="preserve">##  Min.   : 742.3   Min.   :  0.4037   Min.   :35.45   Min.   :-121.6  </w:t>
       </w:r>
       <w:r>
         <w:br/>
@@ -3043,13 +2707,7 @@
         <w:rPr>
           <w:rStyle w:val="VerbatimChar"/>
         </w:rPr>
-        <w:t>##  Mean   :2072.1   Mean   : 33.2681   Mean   :38</w:t>
-      </w:r>
-      <w:r>
-        <w:rPr>
-          <w:rStyle w:val="VerbatimChar"/>
-        </w:rPr>
-        <w:t xml:space="preserve">.77   Mean   :-119.9  </w:t>
+        <w:t xml:space="preserve">##  Mean   :2072.1   Mean   : 33.2681   Mean   :38.77   Mean   :-119.9  </w:t>
       </w:r>
       <w:r>
         <w:br/>
@@ -3085,13 +2743,7 @@
         <w:rPr>
           <w:rStyle w:val="VerbatimChar"/>
         </w:rPr>
-        <w:t>##    slope_pc</w:t>
-      </w:r>
-      <w:r>
-        <w:rPr>
-          <w:rStyle w:val="VerbatimChar"/>
-        </w:rPr>
-        <w:t xml:space="preserve">t           edge_comp          clay          soil_kf      </w:t>
+        <w:t xml:space="preserve">##    slope_pct           edge_comp          clay          soil_kf      </w:t>
       </w:r>
       <w:r>
         <w:br/>
@@ -3118,13 +2770,7 @@
         <w:rPr>
           <w:rStyle w:val="VerbatimChar"/>
         </w:rPr>
-        <w:t>##  Median :7.199e-03   Median :2.062   Median :12.</w:t>
-      </w:r>
-      <w:r>
-        <w:rPr>
-          <w:rStyle w:val="VerbatimChar"/>
-        </w:rPr>
-        <w:t xml:space="preserve">00   Median :0.2400  </w:t>
+        <w:t xml:space="preserve">##  Median :7.199e-03   Median :2.062   Median :12.00   Median :0.2400  </w:t>
       </w:r>
       <w:r>
         <w:br/>
@@ -3245,13 +2891,7 @@
         <w:rPr>
           <w:rStyle w:val="VerbatimChar"/>
         </w:rPr>
-        <w:t>##   0.95</w:t>
-      </w:r>
-      <w:r>
-        <w:rPr>
-          <w:rStyle w:val="VerbatimChar"/>
-        </w:rPr>
-        <w:t>213730   0.01705959   1.09527522   7.36633981   0.07889795</w:t>
+        <w:t>##   0.95213730   0.01705959   1.09527522   7.36633981   0.07889795</w:t>
       </w:r>
     </w:p>
     <w:p>
@@ -3355,13 +2995,7 @@
         <w:rPr>
           <w:rStyle w:val="VerbatimChar"/>
         </w:rPr>
-        <w:t>## 386.3179864 545.2469821  20.716614</w:t>
-      </w:r>
-      <w:r>
-        <w:rPr>
-          <w:rStyle w:val="VerbatimChar"/>
-        </w:rPr>
-        <w:t xml:space="preserve">0 128.2889104   4.2493126  -0.7940941 </w:t>
+        <w:t xml:space="preserve">## 386.3179864 545.2469821  20.7166140 128.2889104   4.2493126  -0.7940941 </w:t>
       </w:r>
       <w:r>
         <w:br/>
@@ -3390,31 +3024,19 @@
         <w:rPr>
           <w:rStyle w:val="CommentTok"/>
         </w:rPr>
-        <w:t>#Several variables have maximum values that are orders of magitude greater than the third quarter values: area_sqk</w:t>
+        <w:t xml:space="preserve">#Several variables have maximum values that are orders of magitude greater than the third quarter values: area_sqkm, catch_sqkm, elev_r and to lesser extent, clay, and edge_comp. The coefficient of variance calculations show that though the sd of mean elevation is pretty large, area_sqkm, catch_sqkm, elev_r, and slope_pct have the most variance of the variables. </w:t>
+      </w:r>
+      <w:r>
+        <w:br/>
+      </w:r>
+      <w:r>
+        <w:br/>
       </w:r>
       <w:r>
         <w:rPr>
           <w:rStyle w:val="CommentTok"/>
         </w:rPr>
-        <w:t xml:space="preserve">m, catch_sqkm, elev_r and to lesser extent, clay, and edge_comp. The coefficient of variance calculations show that though the sd of mean elevation is pretty large, area_sqkm, catch_sqkm, elev_r, and slope_pct have the most variance of the variables. </w:t>
-      </w:r>
-      <w:r>
-        <w:br/>
-      </w:r>
-      <w:r>
-        <w:br/>
-      </w:r>
-      <w:r>
-        <w:rPr>
-          <w:rStyle w:val="CommentTok"/>
-        </w:rPr>
-        <w:t>#di</w:t>
-      </w:r>
-      <w:r>
-        <w:rPr>
-          <w:rStyle w:val="CommentTok"/>
-        </w:rPr>
-        <w:t>stributions</w:t>
+        <w:t>#distributions</w:t>
       </w:r>
       <w:r>
         <w:br/>
@@ -3764,13 +3386,7 @@
         <w:rPr>
           <w:rStyle w:val="CommentTok"/>
         </w:rPr>
-        <w:t>#The scatterplots reveal that longitude and latitude have a strong negative correlation, clay and so</w:t>
-      </w:r>
-      <w:r>
-        <w:rPr>
-          <w:rStyle w:val="CommentTok"/>
-        </w:rPr>
-        <w:t>il_kf have a moderate positive correlation, latitude and mean elevation have a weak negative correlation, and longitude and mean elevation have a weak positive correlation.</w:t>
+        <w:t>#The scatterplots reveal that longitude and latitude have a strong negative correlation, clay and soil_kf have a moderate positive correlation, latitude and mean elevation have a weak negative correlation, and longitude and mean elevation have a weak positive correlation.</w:t>
       </w:r>
       <w:r>
         <w:br/>
@@ -3832,13 +3448,7 @@
         <w:rPr>
           <w:rStyle w:val="CommentTok"/>
         </w:rPr>
-        <w:t>#Hierarchical clustering, fi</w:t>
-      </w:r>
-      <w:r>
-        <w:rPr>
-          <w:rStyle w:val="CommentTok"/>
-        </w:rPr>
-        <w:t>rst finding euclidean distance (staight-line)</w:t>
+        <w:t>#Hierarchical clustering, first finding euclidean distance (staight-line)</w:t>
       </w:r>
       <w:r>
         <w:br/>
@@ -4087,13 +3697,7 @@
         <w:rPr>
           <w:rStyle w:val="KeywordTok"/>
         </w:rPr>
-        <w:t>as.</w:t>
-      </w:r>
-      <w:r>
-        <w:rPr>
-          <w:rStyle w:val="KeywordTok"/>
-        </w:rPr>
-        <w:t>factor</w:t>
+        <w:t>as.factor</w:t>
       </w:r>
       <w:r>
         <w:rPr>
@@ -4337,13 +3941,19 @@
         <w:rPr>
           <w:rStyle w:val="CommentTok"/>
         </w:rPr>
-        <w:t xml:space="preserve">#It appears that the kmeans clustering and the hierarchial clustering </w:t>
+        <w:t>#It appears that the kmeans clustering and the hierarchi</w:t>
       </w:r>
       <w:r>
         <w:rPr>
           <w:rStyle w:val="CommentTok"/>
         </w:rPr>
-        <w:t>agree on few classifications: groups 4, 5, and 6 saw some agreements, but not many. The following plot displays this mismatch.  Agreements occur primarily between the 40 and 42 parallels.</w:t>
+        <w:t>c</w:t>
+      </w:r>
+      <w:r>
+        <w:rPr>
+          <w:rStyle w:val="CommentTok"/>
+        </w:rPr>
+        <w:t>al clustering agree on few classifications: groups 4, 5, and 6 saw some agreements, but not many. The following plot displays this mismatch.  Agreements occur primarily between the 40 and 42 parallels.</w:t>
       </w:r>
       <w:r>
         <w:br/>
@@ -4379,13 +3989,7 @@
         <w:rPr>
           <w:rStyle w:val="StringTok"/>
         </w:rPr>
-        <w:t>"~/Desktop/General/Spring 2016/ES 207/Labs/Pr</w:t>
-      </w:r>
-      <w:r>
-        <w:rPr>
-          <w:rStyle w:val="StringTok"/>
-        </w:rPr>
-        <w:t>ojects/Lab-1/Data/DEM.tif"</w:t>
+        <w:t>"~/Desktop/General/Spring 2016/ES 207/Labs/Projects/Lab-1/Data/DEM.tif"</w:t>
       </w:r>
       <w:r>
         <w:rPr>
@@ -4522,13 +4126,19 @@
         <w:rPr>
           <w:rStyle w:val="StringTok"/>
         </w:rPr>
-        <w:t>"Longitude</w:t>
+        <w:t>"Longitude"</w:t>
+      </w:r>
+      <w:r>
+        <w:rPr>
+          <w:rStyle w:val="NormalTok"/>
+        </w:rPr>
+        <w:t xml:space="preserve">, </w:t>
       </w:r>
       <w:r>
         <w:rPr>
           <w:rStyle w:val="StringTok"/>
         </w:rPr>
-        <w:t>"</w:t>
+        <w:t>"Latitude"</w:t>
       </w:r>
       <w:r>
         <w:rPr>
@@ -4540,7 +4150,364 @@
         <w:rPr>
           <w:rStyle w:val="StringTok"/>
         </w:rPr>
-        <w:t>"Latitude"</w:t>
+        <w:t>"DEM"</w:t>
+      </w:r>
+      <w:r>
+        <w:rPr>
+          <w:rStyle w:val="NormalTok"/>
+        </w:rPr>
+        <w:t>)</w:t>
+      </w:r>
+      <w:r>
+        <w:br/>
+      </w:r>
+      <w:r>
+        <w:rPr>
+          <w:rStyle w:val="NormalTok"/>
+        </w:rPr>
+        <w:t>r1_pf &lt;-</w:t>
+      </w:r>
+      <w:r>
+        <w:rPr>
+          <w:rStyle w:val="StringTok"/>
+        </w:rPr>
+        <w:t xml:space="preserve"> </w:t>
+      </w:r>
+      <w:r>
+        <w:rPr>
+          <w:rStyle w:val="KeywordTok"/>
+        </w:rPr>
+        <w:t>filter</w:t>
+      </w:r>
+      <w:r>
+        <w:rPr>
+          <w:rStyle w:val="NormalTok"/>
+        </w:rPr>
+        <w:t>(r1_p, Longitude &gt;=</w:t>
+      </w:r>
+      <w:r>
+        <w:rPr>
+          <w:rStyle w:val="StringTok"/>
+        </w:rPr>
+        <w:t xml:space="preserve"> </w:t>
+      </w:r>
+      <w:r>
+        <w:rPr>
+          <w:rStyle w:val="KeywordTok"/>
+        </w:rPr>
+        <w:t>min</w:t>
+      </w:r>
+      <w:r>
+        <w:rPr>
+          <w:rStyle w:val="NormalTok"/>
+        </w:rPr>
+        <w:t>(mdwhgm$lon) &amp;</w:t>
+      </w:r>
+      <w:r>
+        <w:rPr>
+          <w:rStyle w:val="StringTok"/>
+        </w:rPr>
+        <w:t xml:space="preserve"> </w:t>
+      </w:r>
+      <w:r>
+        <w:rPr>
+          <w:rStyle w:val="NormalTok"/>
+        </w:rPr>
+        <w:t>Longitude &lt;=</w:t>
+      </w:r>
+      <w:r>
+        <w:rPr>
+          <w:rStyle w:val="StringTok"/>
+        </w:rPr>
+        <w:t xml:space="preserve"> </w:t>
+      </w:r>
+      <w:r>
+        <w:rPr>
+          <w:rStyle w:val="KeywordTok"/>
+        </w:rPr>
+        <w:t>max</w:t>
+      </w:r>
+      <w:r>
+        <w:rPr>
+          <w:rStyle w:val="NormalTok"/>
+        </w:rPr>
+        <w:t>(mdwhgm$lon) &amp;</w:t>
+      </w:r>
+      <w:r>
+        <w:rPr>
+          <w:rStyle w:val="StringTok"/>
+        </w:rPr>
+        <w:t xml:space="preserve"> </w:t>
+      </w:r>
+      <w:r>
+        <w:rPr>
+          <w:rStyle w:val="NormalTok"/>
+        </w:rPr>
+        <w:t>Latitude &gt;=</w:t>
+      </w:r>
+      <w:r>
+        <w:rPr>
+          <w:rStyle w:val="StringTok"/>
+        </w:rPr>
+        <w:t xml:space="preserve"> </w:t>
+      </w:r>
+      <w:r>
+        <w:rPr>
+          <w:rStyle w:val="KeywordTok"/>
+        </w:rPr>
+        <w:t>min</w:t>
+      </w:r>
+      <w:r>
+        <w:rPr>
+          <w:rStyle w:val="NormalTok"/>
+        </w:rPr>
+        <w:t>(mdwhgm$lat) &amp;</w:t>
+      </w:r>
+      <w:r>
+        <w:rPr>
+          <w:rStyle w:val="StringTok"/>
+        </w:rPr>
+        <w:t xml:space="preserve"> </w:t>
+      </w:r>
+      <w:r>
+        <w:rPr>
+          <w:rStyle w:val="NormalTok"/>
+        </w:rPr>
+        <w:t>Latitude &lt;=</w:t>
+      </w:r>
+      <w:r>
+        <w:rPr>
+          <w:rStyle w:val="StringTok"/>
+        </w:rPr>
+        <w:t xml:space="preserve"> </w:t>
+      </w:r>
+      <w:r>
+        <w:rPr>
+          <w:rStyle w:val="KeywordTok"/>
+        </w:rPr>
+        <w:t>max</w:t>
+      </w:r>
+      <w:r>
+        <w:rPr>
+          <w:rStyle w:val="NormalTok"/>
+        </w:rPr>
+        <w:t>(mdwhgm$lat))</w:t>
+      </w:r>
+      <w:r>
+        <w:br/>
+      </w:r>
+      <w:r>
+        <w:br/>
+      </w:r>
+      <w:r>
+        <w:rPr>
+          <w:rStyle w:val="NormalTok"/>
+        </w:rPr>
+        <w:t>r1_pp&lt;-</w:t>
+      </w:r>
+      <w:r>
+        <w:rPr>
+          <w:rStyle w:val="StringTok"/>
+        </w:rPr>
+        <w:t xml:space="preserve"> </w:t>
+      </w:r>
+      <w:r>
+        <w:rPr>
+          <w:rStyle w:val="KeywordTok"/>
+        </w:rPr>
+        <w:t>ggplot</w:t>
+      </w:r>
+      <w:r>
+        <w:rPr>
+          <w:rStyle w:val="NormalTok"/>
+        </w:rPr>
+        <w:t>(</w:t>
+      </w:r>
+      <w:r>
+        <w:rPr>
+          <w:rStyle w:val="DataTypeTok"/>
+        </w:rPr>
+        <w:t>data =</w:t>
+      </w:r>
+      <w:r>
+        <w:rPr>
+          <w:rStyle w:val="NormalTok"/>
+        </w:rPr>
+        <w:t xml:space="preserve"> r1_pf, </w:t>
+      </w:r>
+      <w:r>
+        <w:rPr>
+          <w:rStyle w:val="KeywordTok"/>
+        </w:rPr>
+        <w:t>aes</w:t>
+      </w:r>
+      <w:r>
+        <w:rPr>
+          <w:rStyle w:val="NormalTok"/>
+        </w:rPr>
+        <w:t>(</w:t>
+      </w:r>
+      <w:r>
+        <w:rPr>
+          <w:rStyle w:val="DataTypeTok"/>
+        </w:rPr>
+        <w:t>x =</w:t>
+      </w:r>
+      <w:r>
+        <w:rPr>
+          <w:rStyle w:val="NormalTok"/>
+        </w:rPr>
+        <w:t xml:space="preserve"> Longitude, </w:t>
+      </w:r>
+      <w:r>
+        <w:rPr>
+          <w:rStyle w:val="DataTypeTok"/>
+        </w:rPr>
+        <w:t>y =</w:t>
+      </w:r>
+      <w:r>
+        <w:rPr>
+          <w:rStyle w:val="NormalTok"/>
+        </w:rPr>
+        <w:t xml:space="preserve"> Latitude)) +</w:t>
+      </w:r>
+      <w:r>
+        <w:rPr>
+          <w:rStyle w:val="StringTok"/>
+        </w:rPr>
+        <w:t xml:space="preserve"> </w:t>
+      </w:r>
+      <w:r>
+        <w:rPr>
+          <w:rStyle w:val="KeywordTok"/>
+        </w:rPr>
+        <w:t>geom_raster</w:t>
+      </w:r>
+      <w:r>
+        <w:rPr>
+          <w:rStyle w:val="NormalTok"/>
+        </w:rPr>
+        <w:t>(</w:t>
+      </w:r>
+      <w:r>
+        <w:rPr>
+          <w:rStyle w:val="KeywordTok"/>
+        </w:rPr>
+        <w:t>aes</w:t>
+      </w:r>
+      <w:r>
+        <w:rPr>
+          <w:rStyle w:val="NormalTok"/>
+        </w:rPr>
+        <w:t>(</w:t>
+      </w:r>
+      <w:r>
+        <w:rPr>
+          <w:rStyle w:val="DataTypeTok"/>
+        </w:rPr>
+        <w:t>fill =</w:t>
+      </w:r>
+      <w:r>
+        <w:rPr>
+          <w:rStyle w:val="NormalTok"/>
+        </w:rPr>
+        <w:t xml:space="preserve"> DEM)) +</w:t>
+      </w:r>
+      <w:r>
+        <w:rPr>
+          <w:rStyle w:val="StringTok"/>
+        </w:rPr>
+        <w:t xml:space="preserve"> </w:t>
+      </w:r>
+      <w:r>
+        <w:rPr>
+          <w:rStyle w:val="KeywordTok"/>
+        </w:rPr>
+        <w:t>geom_point</w:t>
+      </w:r>
+      <w:r>
+        <w:rPr>
+          <w:rStyle w:val="NormalTok"/>
+        </w:rPr>
+        <w:t>(</w:t>
+      </w:r>
+      <w:r>
+        <w:rPr>
+          <w:rStyle w:val="DataTypeTok"/>
+        </w:rPr>
+        <w:t>data =</w:t>
+      </w:r>
+      <w:r>
+        <w:rPr>
+          <w:rStyle w:val="NormalTok"/>
+        </w:rPr>
+        <w:t xml:space="preserve"> mdwhgm, </w:t>
+      </w:r>
+      <w:r>
+        <w:rPr>
+          <w:rStyle w:val="KeywordTok"/>
+        </w:rPr>
+        <w:t>aes</w:t>
+      </w:r>
+      <w:r>
+        <w:rPr>
+          <w:rStyle w:val="NormalTok"/>
+        </w:rPr>
+        <w:t>(</w:t>
+      </w:r>
+      <w:r>
+        <w:rPr>
+          <w:rStyle w:val="DataTypeTok"/>
+        </w:rPr>
+        <w:t>x =</w:t>
+      </w:r>
+      <w:r>
+        <w:rPr>
+          <w:rStyle w:val="NormalTok"/>
+        </w:rPr>
+        <w:t xml:space="preserve"> lon, </w:t>
+      </w:r>
+      <w:r>
+        <w:rPr>
+          <w:rStyle w:val="DataTypeTok"/>
+        </w:rPr>
+        <w:t>y =</w:t>
+      </w:r>
+      <w:r>
+        <w:rPr>
+          <w:rStyle w:val="NormalTok"/>
+        </w:rPr>
+        <w:t xml:space="preserve"> lat, </w:t>
+      </w:r>
+      <w:r>
+        <w:rPr>
+          <w:rStyle w:val="DataTypeTok"/>
+        </w:rPr>
+        <w:t>color =</w:t>
+      </w:r>
+      <w:r>
+        <w:rPr>
+          <w:rStyle w:val="NormalTok"/>
+        </w:rPr>
+        <w:t xml:space="preserve"> hc6), </w:t>
+      </w:r>
+      <w:r>
+        <w:rPr>
+          <w:rStyle w:val="DataTypeTok"/>
+        </w:rPr>
+        <w:t>size =</w:t>
+      </w:r>
+      <w:r>
+        <w:rPr>
+          <w:rStyle w:val="NormalTok"/>
+        </w:rPr>
+        <w:t xml:space="preserve"> </w:t>
+      </w:r>
+      <w:r>
+        <w:rPr>
+          <w:rStyle w:val="DecValTok"/>
+        </w:rPr>
+        <w:t>3</w:t>
       </w:r>
       <w:r>
         <w:rPr>
@@ -4550,24 +4517,45 @@
       </w:r>
       <w:r>
         <w:rPr>
+          <w:rStyle w:val="DataTypeTok"/>
+        </w:rPr>
+        <w:t>shape =</w:t>
+      </w:r>
+      <w:r>
+        <w:rPr>
+          <w:rStyle w:val="NormalTok"/>
+        </w:rPr>
+        <w:t xml:space="preserve"> </w:t>
+      </w:r>
+      <w:r>
+        <w:rPr>
+          <w:rStyle w:val="DecValTok"/>
+        </w:rPr>
+        <w:t>4</w:t>
+      </w:r>
+      <w:r>
+        <w:rPr>
+          <w:rStyle w:val="NormalTok"/>
+        </w:rPr>
+        <w:t>) +</w:t>
+      </w:r>
+      <w:r>
+        <w:rPr>
           <w:rStyle w:val="StringTok"/>
         </w:rPr>
-        <w:t>"DEM"</w:t>
-      </w:r>
-      <w:r>
-        <w:rPr>
-          <w:rStyle w:val="NormalTok"/>
-        </w:rPr>
-        <w:t>)</w:t>
-      </w:r>
-      <w:r>
-        <w:br/>
-      </w:r>
-      <w:r>
-        <w:rPr>
-          <w:rStyle w:val="NormalTok"/>
-        </w:rPr>
-        <w:t>r1_pf &lt;-</w:t>
+        <w:t xml:space="preserve"> </w:t>
+      </w:r>
+      <w:r>
+        <w:rPr>
+          <w:rStyle w:val="KeywordTok"/>
+        </w:rPr>
+        <w:t>theme_minimal</w:t>
+      </w:r>
+      <w:r>
+        <w:rPr>
+          <w:rStyle w:val="NormalTok"/>
+        </w:rPr>
+        <w:t>() +</w:t>
       </w:r>
       <w:r>
         <w:rPr>
@@ -4579,13 +4567,13 @@
         <w:rPr>
           <w:rStyle w:val="KeywordTok"/>
         </w:rPr>
-        <w:t>filter</w:t>
-      </w:r>
-      <w:r>
-        <w:rPr>
-          <w:rStyle w:val="NormalTok"/>
-        </w:rPr>
-        <w:t>(r1_p, Longitude &gt;=</w:t>
+        <w:t>coord_equal</w:t>
+      </w:r>
+      <w:r>
+        <w:rPr>
+          <w:rStyle w:val="NormalTok"/>
+        </w:rPr>
+        <w:t>() +</w:t>
       </w:r>
       <w:r>
         <w:rPr>
@@ -4597,55 +4585,133 @@
         <w:rPr>
           <w:rStyle w:val="KeywordTok"/>
         </w:rPr>
-        <w:t>min</w:t>
-      </w:r>
-      <w:r>
-        <w:rPr>
-          <w:rStyle w:val="NormalTok"/>
-        </w:rPr>
-        <w:t>(mdwhgm$lon) &amp;</w:t>
+        <w:t>scale_fill_gradient</w:t>
+      </w:r>
+      <w:r>
+        <w:rPr>
+          <w:rStyle w:val="NormalTok"/>
+        </w:rPr>
+        <w:t>(</w:t>
       </w:r>
       <w:r>
         <w:rPr>
           <w:rStyle w:val="StringTok"/>
         </w:rPr>
-        <w:t xml:space="preserve"> </w:t>
-      </w:r>
-      <w:r>
-        <w:rPr>
-          <w:rStyle w:val="NormalTok"/>
-        </w:rPr>
-        <w:t>Longitude &lt;=</w:t>
+        <w:t>"DEM (ft)"</w:t>
+      </w:r>
+      <w:r>
+        <w:rPr>
+          <w:rStyle w:val="NormalTok"/>
+        </w:rPr>
+        <w:t xml:space="preserve">, </w:t>
+      </w:r>
+      <w:r>
+        <w:rPr>
+          <w:rStyle w:val="DataTypeTok"/>
+        </w:rPr>
+        <w:t>low =</w:t>
+      </w:r>
+      <w:r>
+        <w:rPr>
+          <w:rStyle w:val="NormalTok"/>
+        </w:rPr>
+        <w:t xml:space="preserve"> </w:t>
       </w:r>
       <w:r>
         <w:rPr>
           <w:rStyle w:val="StringTok"/>
         </w:rPr>
-        <w:t xml:space="preserve"> </w:t>
-      </w:r>
-      <w:r>
-        <w:rPr>
-          <w:rStyle w:val="KeywordTok"/>
-        </w:rPr>
-        <w:t>max</w:t>
-      </w:r>
-      <w:r>
-        <w:rPr>
-          <w:rStyle w:val="NormalTok"/>
-        </w:rPr>
-        <w:t>(mdwhgm$lon) &amp;</w:t>
+        <w:t>"black"</w:t>
+      </w:r>
+      <w:r>
+        <w:rPr>
+          <w:rStyle w:val="NormalTok"/>
+        </w:rPr>
+        <w:t xml:space="preserve">, </w:t>
+      </w:r>
+      <w:r>
+        <w:rPr>
+          <w:rStyle w:val="DataTypeTok"/>
+        </w:rPr>
+        <w:t>high =</w:t>
+      </w:r>
+      <w:r>
+        <w:rPr>
+          <w:rStyle w:val="NormalTok"/>
+        </w:rPr>
+        <w:t xml:space="preserve"> </w:t>
       </w:r>
       <w:r>
         <w:rPr>
           <w:rStyle w:val="StringTok"/>
         </w:rPr>
-        <w:t xml:space="preserve"> </w:t>
-      </w:r>
-      <w:r>
-        <w:rPr>
-          <w:rStyle w:val="NormalTok"/>
-        </w:rPr>
-        <w:t>Latitude &gt;=</w:t>
+        <w:t>"white"</w:t>
+      </w:r>
+      <w:r>
+        <w:rPr>
+          <w:rStyle w:val="NormalTok"/>
+        </w:rPr>
+        <w:t>,</w:t>
+      </w:r>
+      <w:r>
+        <w:rPr>
+          <w:rStyle w:val="DataTypeTok"/>
+        </w:rPr>
+        <w:t>limits =</w:t>
+      </w:r>
+      <w:r>
+        <w:rPr>
+          <w:rStyle w:val="NormalTok"/>
+        </w:rPr>
+        <w:t xml:space="preserve"> </w:t>
+      </w:r>
+      <w:r>
+        <w:rPr>
+          <w:rStyle w:val="KeywordTok"/>
+        </w:rPr>
+        <w:t>c</w:t>
+      </w:r>
+      <w:r>
+        <w:rPr>
+          <w:rStyle w:val="NormalTok"/>
+        </w:rPr>
+        <w:t>(-</w:t>
+      </w:r>
+      <w:r>
+        <w:rPr>
+          <w:rStyle w:val="DecValTok"/>
+        </w:rPr>
+        <w:t>90</w:t>
+      </w:r>
+      <w:r>
+        <w:rPr>
+          <w:rStyle w:val="NormalTok"/>
+        </w:rPr>
+        <w:t xml:space="preserve">, </w:t>
+      </w:r>
+      <w:r>
+        <w:rPr>
+          <w:rStyle w:val="DecValTok"/>
+        </w:rPr>
+        <w:t>4000</w:t>
+      </w:r>
+      <w:r>
+        <w:rPr>
+          <w:rStyle w:val="NormalTok"/>
+        </w:rPr>
+        <w:t>))</w:t>
+      </w:r>
+      <w:r>
+        <w:br/>
+      </w:r>
+      <w:r>
+        <w:br/>
+      </w:r>
+      <w:r>
+        <w:rPr>
+          <w:rStyle w:val="NormalTok"/>
+        </w:rPr>
+        <w:t>r1_pp2&lt;-</w:t>
       </w:r>
       <w:r>
         <w:rPr>
@@ -4657,66 +4723,6 @@
         <w:rPr>
           <w:rStyle w:val="KeywordTok"/>
         </w:rPr>
-        <w:t>min</w:t>
-      </w:r>
-      <w:r>
-        <w:rPr>
-          <w:rStyle w:val="NormalTok"/>
-        </w:rPr>
-        <w:t>(mdwhgm$lat) &amp;</w:t>
-      </w:r>
-      <w:r>
-        <w:rPr>
-          <w:rStyle w:val="StringTok"/>
-        </w:rPr>
-        <w:t xml:space="preserve"> </w:t>
-      </w:r>
-      <w:r>
-        <w:rPr>
-          <w:rStyle w:val="NormalTok"/>
-        </w:rPr>
-        <w:t>Latitude &lt;=</w:t>
-      </w:r>
-      <w:r>
-        <w:rPr>
-          <w:rStyle w:val="StringTok"/>
-        </w:rPr>
-        <w:t xml:space="preserve"> </w:t>
-      </w:r>
-      <w:r>
-        <w:rPr>
-          <w:rStyle w:val="KeywordTok"/>
-        </w:rPr>
-        <w:t>max</w:t>
-      </w:r>
-      <w:r>
-        <w:rPr>
-          <w:rStyle w:val="NormalTok"/>
-        </w:rPr>
-        <w:t>(mdwhgm$lat))</w:t>
-      </w:r>
-      <w:r>
-        <w:br/>
-      </w:r>
-      <w:r>
-        <w:br/>
-      </w:r>
-      <w:r>
-        <w:rPr>
-          <w:rStyle w:val="NormalTok"/>
-        </w:rPr>
-        <w:t>r1_pp&lt;-</w:t>
-      </w:r>
-      <w:r>
-        <w:rPr>
-          <w:rStyle w:val="StringTok"/>
-        </w:rPr>
-        <w:t xml:space="preserve"> </w:t>
-      </w:r>
-      <w:r>
-        <w:rPr>
-          <w:rStyle w:val="KeywordTok"/>
-        </w:rPr>
         <w:t>ggplot</w:t>
       </w:r>
       <w:r>
@@ -4760,426 +4766,6 @@
           <w:rStyle w:val="NormalTok"/>
         </w:rPr>
         <w:t xml:space="preserve"> Longitude, </w:t>
-      </w:r>
-      <w:r>
-        <w:rPr>
-          <w:rStyle w:val="DataTypeTok"/>
-        </w:rPr>
-        <w:t>y =</w:t>
-      </w:r>
-      <w:r>
-        <w:rPr>
-          <w:rStyle w:val="NormalTok"/>
-        </w:rPr>
-        <w:t xml:space="preserve"> Latitude)) +</w:t>
-      </w:r>
-      <w:r>
-        <w:rPr>
-          <w:rStyle w:val="StringTok"/>
-        </w:rPr>
-        <w:t xml:space="preserve"> </w:t>
-      </w:r>
-      <w:r>
-        <w:rPr>
-          <w:rStyle w:val="KeywordTok"/>
-        </w:rPr>
-        <w:t>geom_raster</w:t>
-      </w:r>
-      <w:r>
-        <w:rPr>
-          <w:rStyle w:val="NormalTok"/>
-        </w:rPr>
-        <w:t>(</w:t>
-      </w:r>
-      <w:r>
-        <w:rPr>
-          <w:rStyle w:val="KeywordTok"/>
-        </w:rPr>
-        <w:t>aes</w:t>
-      </w:r>
-      <w:r>
-        <w:rPr>
-          <w:rStyle w:val="NormalTok"/>
-        </w:rPr>
-        <w:t>(</w:t>
-      </w:r>
-      <w:r>
-        <w:rPr>
-          <w:rStyle w:val="DataTypeTok"/>
-        </w:rPr>
-        <w:t>fill =</w:t>
-      </w:r>
-      <w:r>
-        <w:rPr>
-          <w:rStyle w:val="NormalTok"/>
-        </w:rPr>
-        <w:t xml:space="preserve"> DE</w:t>
-      </w:r>
-      <w:r>
-        <w:rPr>
-          <w:rStyle w:val="NormalTok"/>
-        </w:rPr>
-        <w:t>M)) +</w:t>
-      </w:r>
-      <w:r>
-        <w:rPr>
-          <w:rStyle w:val="StringTok"/>
-        </w:rPr>
-        <w:t xml:space="preserve"> </w:t>
-      </w:r>
-      <w:r>
-        <w:rPr>
-          <w:rStyle w:val="KeywordTok"/>
-        </w:rPr>
-        <w:t>geom_point</w:t>
-      </w:r>
-      <w:r>
-        <w:rPr>
-          <w:rStyle w:val="NormalTok"/>
-        </w:rPr>
-        <w:t>(</w:t>
-      </w:r>
-      <w:r>
-        <w:rPr>
-          <w:rStyle w:val="DataTypeTok"/>
-        </w:rPr>
-        <w:t>data =</w:t>
-      </w:r>
-      <w:r>
-        <w:rPr>
-          <w:rStyle w:val="NormalTok"/>
-        </w:rPr>
-        <w:t xml:space="preserve"> mdwhgm, </w:t>
-      </w:r>
-      <w:r>
-        <w:rPr>
-          <w:rStyle w:val="KeywordTok"/>
-        </w:rPr>
-        <w:t>aes</w:t>
-      </w:r>
-      <w:r>
-        <w:rPr>
-          <w:rStyle w:val="NormalTok"/>
-        </w:rPr>
-        <w:t>(</w:t>
-      </w:r>
-      <w:r>
-        <w:rPr>
-          <w:rStyle w:val="DataTypeTok"/>
-        </w:rPr>
-        <w:t>x =</w:t>
-      </w:r>
-      <w:r>
-        <w:rPr>
-          <w:rStyle w:val="NormalTok"/>
-        </w:rPr>
-        <w:t xml:space="preserve"> lon, </w:t>
-      </w:r>
-      <w:r>
-        <w:rPr>
-          <w:rStyle w:val="DataTypeTok"/>
-        </w:rPr>
-        <w:t>y =</w:t>
-      </w:r>
-      <w:r>
-        <w:rPr>
-          <w:rStyle w:val="NormalTok"/>
-        </w:rPr>
-        <w:t xml:space="preserve"> lat, </w:t>
-      </w:r>
-      <w:r>
-        <w:rPr>
-          <w:rStyle w:val="DataTypeTok"/>
-        </w:rPr>
-        <w:t>color =</w:t>
-      </w:r>
-      <w:r>
-        <w:rPr>
-          <w:rStyle w:val="NormalTok"/>
-        </w:rPr>
-        <w:t xml:space="preserve"> hc6), </w:t>
-      </w:r>
-      <w:r>
-        <w:rPr>
-          <w:rStyle w:val="DataTypeTok"/>
-        </w:rPr>
-        <w:t>size =</w:t>
-      </w:r>
-      <w:r>
-        <w:rPr>
-          <w:rStyle w:val="NormalTok"/>
-        </w:rPr>
-        <w:t xml:space="preserve"> </w:t>
-      </w:r>
-      <w:r>
-        <w:rPr>
-          <w:rStyle w:val="DecValTok"/>
-        </w:rPr>
-        <w:t>3</w:t>
-      </w:r>
-      <w:r>
-        <w:rPr>
-          <w:rStyle w:val="NormalTok"/>
-        </w:rPr>
-        <w:t xml:space="preserve">, </w:t>
-      </w:r>
-      <w:r>
-        <w:rPr>
-          <w:rStyle w:val="DataTypeTok"/>
-        </w:rPr>
-        <w:t>shape =</w:t>
-      </w:r>
-      <w:r>
-        <w:rPr>
-          <w:rStyle w:val="NormalTok"/>
-        </w:rPr>
-        <w:t xml:space="preserve"> </w:t>
-      </w:r>
-      <w:r>
-        <w:rPr>
-          <w:rStyle w:val="DecValTok"/>
-        </w:rPr>
-        <w:t>4</w:t>
-      </w:r>
-      <w:r>
-        <w:rPr>
-          <w:rStyle w:val="NormalTok"/>
-        </w:rPr>
-        <w:t>) +</w:t>
-      </w:r>
-      <w:r>
-        <w:rPr>
-          <w:rStyle w:val="StringTok"/>
-        </w:rPr>
-        <w:t xml:space="preserve"> </w:t>
-      </w:r>
-      <w:r>
-        <w:rPr>
-          <w:rStyle w:val="KeywordTok"/>
-        </w:rPr>
-        <w:t>theme_minimal</w:t>
-      </w:r>
-      <w:r>
-        <w:rPr>
-          <w:rStyle w:val="NormalTok"/>
-        </w:rPr>
-        <w:t>() +</w:t>
-      </w:r>
-      <w:r>
-        <w:rPr>
-          <w:rStyle w:val="StringTok"/>
-        </w:rPr>
-        <w:t xml:space="preserve"> </w:t>
-      </w:r>
-      <w:r>
-        <w:rPr>
-          <w:rStyle w:val="KeywordTok"/>
-        </w:rPr>
-        <w:t>coord_equal</w:t>
-      </w:r>
-      <w:r>
-        <w:rPr>
-          <w:rStyle w:val="NormalTok"/>
-        </w:rPr>
-        <w:t>() +</w:t>
-      </w:r>
-      <w:r>
-        <w:rPr>
-          <w:rStyle w:val="StringTok"/>
-        </w:rPr>
-        <w:t xml:space="preserve"> </w:t>
-      </w:r>
-      <w:r>
-        <w:rPr>
-          <w:rStyle w:val="KeywordTok"/>
-        </w:rPr>
-        <w:t>scale_fill_gradient</w:t>
-      </w:r>
-      <w:r>
-        <w:rPr>
-          <w:rStyle w:val="NormalTok"/>
-        </w:rPr>
-        <w:t>(</w:t>
-      </w:r>
-      <w:r>
-        <w:rPr>
-          <w:rStyle w:val="StringTok"/>
-        </w:rPr>
-        <w:t>"DEM (ft)"</w:t>
-      </w:r>
-      <w:r>
-        <w:rPr>
-          <w:rStyle w:val="NormalTok"/>
-        </w:rPr>
-        <w:t xml:space="preserve">, </w:t>
-      </w:r>
-      <w:r>
-        <w:rPr>
-          <w:rStyle w:val="DataTypeTok"/>
-        </w:rPr>
-        <w:t>low =</w:t>
-      </w:r>
-      <w:r>
-        <w:rPr>
-          <w:rStyle w:val="NormalTok"/>
-        </w:rPr>
-        <w:t xml:space="preserve"> </w:t>
-      </w:r>
-      <w:r>
-        <w:rPr>
-          <w:rStyle w:val="StringTok"/>
-        </w:rPr>
-        <w:t>"black"</w:t>
-      </w:r>
-      <w:r>
-        <w:rPr>
-          <w:rStyle w:val="NormalTok"/>
-        </w:rPr>
-        <w:t xml:space="preserve">, </w:t>
-      </w:r>
-      <w:r>
-        <w:rPr>
-          <w:rStyle w:val="DataTypeTok"/>
-        </w:rPr>
-        <w:t>high =</w:t>
-      </w:r>
-      <w:r>
-        <w:rPr>
-          <w:rStyle w:val="NormalTok"/>
-        </w:rPr>
-        <w:t xml:space="preserve"> </w:t>
-      </w:r>
-      <w:r>
-        <w:rPr>
-          <w:rStyle w:val="StringTok"/>
-        </w:rPr>
-        <w:t>"white"</w:t>
-      </w:r>
-      <w:r>
-        <w:rPr>
-          <w:rStyle w:val="NormalTok"/>
-        </w:rPr>
-        <w:t>,</w:t>
-      </w:r>
-      <w:r>
-        <w:rPr>
-          <w:rStyle w:val="DataTypeTok"/>
-        </w:rPr>
-        <w:t>limits =</w:t>
-      </w:r>
-      <w:r>
-        <w:rPr>
-          <w:rStyle w:val="NormalTok"/>
-        </w:rPr>
-        <w:t xml:space="preserve"> </w:t>
-      </w:r>
-      <w:r>
-        <w:rPr>
-          <w:rStyle w:val="KeywordTok"/>
-        </w:rPr>
-        <w:t>c</w:t>
-      </w:r>
-      <w:r>
-        <w:rPr>
-          <w:rStyle w:val="NormalTok"/>
-        </w:rPr>
-        <w:t>(-</w:t>
-      </w:r>
-      <w:r>
-        <w:rPr>
-          <w:rStyle w:val="DecValTok"/>
-        </w:rPr>
-        <w:t>90</w:t>
-      </w:r>
-      <w:r>
-        <w:rPr>
-          <w:rStyle w:val="NormalTok"/>
-        </w:rPr>
-        <w:t xml:space="preserve">, </w:t>
-      </w:r>
-      <w:r>
-        <w:rPr>
-          <w:rStyle w:val="DecValTok"/>
-        </w:rPr>
-        <w:t>4000</w:t>
-      </w:r>
-      <w:r>
-        <w:rPr>
-          <w:rStyle w:val="NormalTok"/>
-        </w:rPr>
-        <w:t>))</w:t>
-      </w:r>
-      <w:r>
-        <w:br/>
-      </w:r>
-      <w:r>
-        <w:br/>
-      </w:r>
-      <w:r>
-        <w:rPr>
-          <w:rStyle w:val="NormalTok"/>
-        </w:rPr>
-        <w:t>r1_pp2&lt;-</w:t>
-      </w:r>
-      <w:r>
-        <w:rPr>
-          <w:rStyle w:val="StringTok"/>
-        </w:rPr>
-        <w:t xml:space="preserve"> </w:t>
-      </w:r>
-      <w:r>
-        <w:rPr>
-          <w:rStyle w:val="KeywordTok"/>
-        </w:rPr>
-        <w:t>ggplot</w:t>
-      </w:r>
-      <w:r>
-        <w:rPr>
-          <w:rStyle w:val="NormalTok"/>
-        </w:rPr>
-        <w:t>(</w:t>
-      </w:r>
-      <w:r>
-        <w:rPr>
-          <w:rStyle w:val="DataTypeTok"/>
-        </w:rPr>
-        <w:t>data =</w:t>
-      </w:r>
-      <w:r>
-        <w:rPr>
-          <w:rStyle w:val="NormalTok"/>
-        </w:rPr>
-        <w:t xml:space="preserve"> r1_pf, </w:t>
-      </w:r>
-      <w:r>
-        <w:rPr>
-          <w:rStyle w:val="KeywordTok"/>
-        </w:rPr>
-        <w:t>aes</w:t>
-      </w:r>
-      <w:r>
-        <w:rPr>
-          <w:rStyle w:val="NormalTok"/>
-        </w:rPr>
-        <w:t>(</w:t>
-      </w:r>
-      <w:r>
-        <w:rPr>
-          <w:rStyle w:val="DataTypeTok"/>
-        </w:rPr>
-        <w:t>x =</w:t>
-      </w:r>
-      <w:r>
-        <w:rPr>
-          <w:rStyle w:val="NormalTok"/>
-        </w:rPr>
-        <w:t xml:space="preserve"> </w:t>
-      </w:r>
-      <w:r>
-        <w:rPr>
-          <w:rStyle w:val="NormalTok"/>
-        </w:rPr>
-        <w:t xml:space="preserve">Longitude, </w:t>
       </w:r>
       <w:r>
         <w:rPr>
@@ -5901,13 +5487,7 @@
         <w:rPr>
           <w:rStyle w:val="NormalTok"/>
         </w:rPr>
-        <w:t xml:space="preserve"> </w:t>
-      </w:r>
-      <w:r>
-        <w:rPr>
-          <w:rStyle w:val="NormalTok"/>
-        </w:rPr>
-        <w:t xml:space="preserve">value, </w:t>
+        <w:t xml:space="preserve"> value, </w:t>
       </w:r>
       <w:r>
         <w:rPr>
@@ -6180,13 +5760,7 @@
         <w:rPr>
           <w:rStyle w:val="DataTypeTok"/>
         </w:rPr>
-        <w:t>choice</w:t>
-      </w:r>
-      <w:r>
-        <w:rPr>
-          <w:rStyle w:val="DataTypeTok"/>
-        </w:rPr>
-        <w:t>s =</w:t>
+        <w:t>choices =</w:t>
       </w:r>
       <w:r>
         <w:rPr>
@@ -9003,13 +8577,7 @@
         <w:rPr>
           <w:rStyle w:val="CommentTok"/>
         </w:rPr>
-        <w:t xml:space="preserve">#The functions pairs and biplot will show the same scatterplot of principal component a against principal component b (or multiple pairs in the case of the pairs function), but biplot will also indicate the importance </w:t>
-      </w:r>
-      <w:r>
-        <w:rPr>
-          <w:rStyle w:val="CommentTok"/>
-        </w:rPr>
-        <w:t>of the loadings.  There are other visual effects, for example the pairs function allows the addition of colors by cluster, while biplot shows the row number of each point, but the loadings of biplot seems to be the key difference.</w:t>
+        <w:t>#The functions pairs and biplot will show the same scatterplot of principal component a against principal component b (or multiple pairs in the case of the pairs function), but biplot will also indicate the importance of the loadings.  There are other visual effects, for example the pairs function allows the addition of colors by cluster, while biplot shows the row number of each point, but the loadings of biplot seems to be the key difference.</w:t>
       </w:r>
     </w:p>
     <w:p>
@@ -9020,13 +8588,19 @@
         <w:rPr>
           <w:rStyle w:val="CommentTok"/>
         </w:rPr>
-        <w:t>#The kmeans clustering an</w:t>
+        <w:t>#The kmeans clustering and the hierarchi</w:t>
       </w:r>
       <w:r>
         <w:rPr>
           <w:rStyle w:val="CommentTok"/>
         </w:rPr>
-        <w:t xml:space="preserve">d the hierarchial clustering techniques did not agree on many points, so to perform a contingency analysis, I will compare each technique to the HGM classifications.  </w:t>
+        <w:t>c</w:t>
+      </w:r>
+      <w:r>
+        <w:rPr>
+          <w:rStyle w:val="CommentTok"/>
+        </w:rPr>
+        <w:t xml:space="preserve">al clustering techniques did not agree on many points, so to perform a contingency analysis, I will compare each technique to the HGM classifications.  </w:t>
       </w:r>
       <w:r>
         <w:br/>
@@ -9061,13 +8635,7 @@
         <w:rPr>
           <w:rStyle w:val="VerbatimChar"/>
         </w:rPr>
-        <w:t xml:space="preserve">##                   </w:t>
-      </w:r>
-      <w:r>
-        <w:rPr>
-          <w:rStyle w:val="VerbatimChar"/>
-        </w:rPr>
-        <w:t xml:space="preserve">            1  2  3  4  5  6</w:t>
+        <w:t>##                               1  2  3  4  5  6</w:t>
       </w:r>
       <w:r>
         <w:br/>
@@ -9112,13 +8680,7 @@
         <w:rPr>
           <w:rStyle w:val="VerbatimChar"/>
         </w:rPr>
-        <w:t xml:space="preserve">##   Discharge slope       </w:t>
-      </w:r>
-      <w:r>
-        <w:rPr>
-          <w:rStyle w:val="VerbatimChar"/>
-        </w:rPr>
-        <w:t xml:space="preserve">      5  0  0  6  3 10</w:t>
+        <w:t>##   Discharge slope             5  0  0  6  3 10</w:t>
       </w:r>
       <w:r>
         <w:br/>
@@ -9163,13 +8725,7 @@
         <w:rPr>
           <w:rStyle w:val="VerbatimChar"/>
         </w:rPr>
-        <w:t>##   Riparian low gradient      4</w:t>
-      </w:r>
-      <w:r>
-        <w:rPr>
-          <w:rStyle w:val="VerbatimChar"/>
-        </w:rPr>
-        <w:t>0 39  1 28 12 61</w:t>
+        <w:t>##   Riparian low gradient      40 39  1 28 12 61</w:t>
       </w:r>
       <w:r>
         <w:br/>
@@ -9279,13 +8835,7 @@
         <w:rPr>
           <w:rStyle w:val="VerbatimChar"/>
         </w:rPr>
-        <w:t>##   Depressional season</w:t>
-      </w:r>
-      <w:r>
-        <w:rPr>
-          <w:rStyle w:val="VerbatimChar"/>
-        </w:rPr>
-        <w:t>al       1  0  0  0  0  0</w:t>
+        <w:t>##   Depressional seasonal       1  0  0  0  0  0</w:t>
       </w:r>
       <w:r>
         <w:br/>
@@ -9330,13 +8880,7 @@
         <w:rPr>
           <w:rStyle w:val="VerbatimChar"/>
         </w:rPr>
-        <w:t xml:space="preserve">##   Riparian high gradient   </w:t>
-      </w:r>
-      <w:r>
-        <w:rPr>
-          <w:rStyle w:val="VerbatimChar"/>
-        </w:rPr>
-        <w:t xml:space="preserve">   3  0  3  2  2  0</w:t>
+        <w:t>##   Riparian high gradient      3  0  3  2  2  0</w:t>
       </w:r>
       <w:r>
         <w:br/>
@@ -9381,13 +8925,7 @@
         <w:rPr>
           <w:rStyle w:val="VerbatimChar"/>
         </w:rPr>
-        <w:t xml:space="preserve">##   Subsurface middle gradient 12  </w:t>
-      </w:r>
-      <w:r>
-        <w:rPr>
-          <w:rStyle w:val="VerbatimChar"/>
-        </w:rPr>
-        <w:t>2  6  9  6  0</w:t>
+        <w:t>##   Subsurface middle gradient 12  2  6  9  6  0</w:t>
       </w:r>
     </w:p>
     <w:p>
@@ -9398,19 +8936,19 @@
         <w:rPr>
           <w:rStyle w:val="CommentTok"/>
         </w:rPr>
-        <w:t>#Very few specific relationships appear from these tables.  I would expect a distribution of larger values by row/column if clusters matched classifications. The Annual grassland and Basin peatland classifications have little appearance of re</w:t>
+        <w:t>#Very few specific relationships appear from these tables.  I would expect a distribution of larger values by row/column if clusters matched classifications. The Annual grassland and Basin peatland classifications have little appearance of relationship to the six kmeans clusters or the hierarchi</w:t>
       </w:r>
       <w:r>
         <w:rPr>
           <w:rStyle w:val="CommentTok"/>
         </w:rPr>
-        <w:t xml:space="preserve">lationship to the six kmeans clusters or the hierarchial clusters.  Riparian low gradient appears to have a relationship to at least five of the six hierachial clusters, but no singular correlation.  There seems to be a relationship between subsurface low </w:t>
+        <w:t>c</w:t>
       </w:r>
       <w:r>
         <w:rPr>
           <w:rStyle w:val="CommentTok"/>
         </w:rPr>
-        <w:t>gradient and kmeans groups 2, 3, and 6, and discharge slope and kmeans 3. Riparian low gradient and kmeans 3 have high counts.</w:t>
+        <w:t>al clusters.  Riparian low gradient appears to have a relationship to at least five of the six hierachial clusters, but no singular correlation.  There seems to be a relationship between subsurface low gradient and kmeans groups 2, 3, and 6, and discharge slope and kmeans 3. Riparian low gradient and kmeans 3 have high counts.</w:t>
       </w:r>
       <w:r>
         <w:br/>
@@ -9472,13 +9010,7 @@
         <w:rPr>
           <w:rStyle w:val="VerbatimChar"/>
         </w:rPr>
-        <w:t>## X-squa</w:t>
-      </w:r>
-      <w:r>
-        <w:rPr>
-          <w:rStyle w:val="VerbatimChar"/>
-        </w:rPr>
-        <w:t>red = 76.711, df = 65, p-value = 0.1518</w:t>
+        <w:t>## X-squared = 76.711, df = 65, p-value = 0.1518</w:t>
       </w:r>
     </w:p>
     <w:p>
@@ -9553,13 +9085,7 @@
         <w:rPr>
           <w:rStyle w:val="CommentTok"/>
         </w:rPr>
-        <w:t>#Neither clustering technique results in stati</w:t>
-      </w:r>
-      <w:r>
-        <w:rPr>
-          <w:rStyle w:val="CommentTok"/>
-        </w:rPr>
-        <w:t xml:space="preserve">stically significant (p.value &lt;=  .05) similarity.  </w:t>
+        <w:t xml:space="preserve">#Neither clustering technique results in statistically significant (p.value &lt;=  .05) similarity.  </w:t>
       </w:r>
       <w:r>
         <w:br/>
@@ -9642,13 +9168,7 @@
         <w:rPr>
           <w:rStyle w:val="NormalTok"/>
         </w:rPr>
-        <w:t>(mdwhgm$DOM_ROCK</w:t>
-      </w:r>
-      <w:r>
-        <w:rPr>
-          <w:rStyle w:val="NormalTok"/>
-        </w:rPr>
-        <w:t>TY, mdwhgm$km6)</w:t>
+        <w:t>(mdwhgm$DOM_ROCKTY, mdwhgm$km6)</w:t>
       </w:r>
     </w:p>
     <w:p>
@@ -9823,13 +9343,7 @@
         <w:rPr>
           <w:rStyle w:val="VerbatimChar"/>
         </w:rPr>
-        <w:t xml:space="preserve">## X-squared = 45.521, df = 35, p-value </w:t>
-      </w:r>
-      <w:r>
-        <w:rPr>
-          <w:rStyle w:val="VerbatimChar"/>
-        </w:rPr>
-        <w:t>= 0.1098</w:t>
+        <w:t>## X-squared = 45.521, df = 35, p-value = 0.1098</w:t>
       </w:r>
     </w:p>
     <w:p>
@@ -9893,13 +9407,7 @@
         <w:rPr>
           <w:rStyle w:val="VerbatimChar"/>
         </w:rPr>
-        <w:t xml:space="preserve">##   argillite              </w:t>
-      </w:r>
-      <w:r>
-        <w:rPr>
-          <w:rStyle w:val="VerbatimChar"/>
-        </w:rPr>
-        <w:t xml:space="preserve">     2  1  1  0  1  0</w:t>
+        <w:t>##   argillite                   2  1  1  0  1  0</w:t>
       </w:r>
       <w:r>
         <w:br/>
@@ -9944,13 +9452,7 @@
         <w:rPr>
           <w:rStyle w:val="VerbatimChar"/>
         </w:rPr>
-        <w:t>##   dune sand                   0</w:t>
-      </w:r>
-      <w:r>
-        <w:rPr>
-          <w:rStyle w:val="VerbatimChar"/>
-        </w:rPr>
-        <w:t xml:space="preserve">  0  0  0  0  0</w:t>
+        <w:t>##   dune sand                   0  0  0  0  0  0</w:t>
       </w:r>
       <w:r>
         <w:br/>
@@ -9995,13 +9497,7 @@
         <w:rPr>
           <w:rStyle w:val="VerbatimChar"/>
         </w:rPr>
-        <w:t>##   hornfels                    0  0  0</w:t>
-      </w:r>
-      <w:r>
-        <w:rPr>
-          <w:rStyle w:val="VerbatimChar"/>
-        </w:rPr>
-        <w:t xml:space="preserve">  0  0  0</w:t>
+        <w:t>##   hornfels                    0  0  0  0  0  0</w:t>
       </w:r>
       <w:r>
         <w:br/>
@@ -10046,13 +9542,7 @@
         <w:rPr>
           <w:rStyle w:val="VerbatimChar"/>
         </w:rPr>
-        <w:t>##   mudstone                    0  0  0  0  0</w:t>
-      </w:r>
-      <w:r>
-        <w:rPr>
-          <w:rStyle w:val="VerbatimChar"/>
-        </w:rPr>
-        <w:t xml:space="preserve">  0</w:t>
+        <w:t>##   mudstone                    0  0  0  0  0  0</w:t>
       </w:r>
       <w:r>
         <w:br/>
@@ -10107,13 +9597,7 @@
         <w:rPr>
           <w:rStyle w:val="VerbatimChar"/>
         </w:rPr>
-        <w:t>##</w:t>
-      </w:r>
-      <w:r>
-        <w:rPr>
-          <w:rStyle w:val="VerbatimChar"/>
-        </w:rPr>
-        <w:t xml:space="preserve">   schist                      1  0  1  1  0  0</w:t>
+        <w:t>##   schist                      1  0  1  1  0  0</w:t>
       </w:r>
       <w:r>
         <w:br/>
@@ -10151,28 +9635,16 @@
         <w:rPr>
           <w:rStyle w:val="CommentTok"/>
         </w:rPr>
-        <w:t>#However, dominant rock type compares favoribly to both cl</w:t>
+        <w:t xml:space="preserve">#However, dominant rock type compares favoribly to both clustering techniques. </w:t>
+      </w:r>
+      <w:r>
+        <w:br/>
       </w:r>
       <w:r>
         <w:rPr>
           <w:rStyle w:val="CommentTok"/>
         </w:rPr>
-        <w:t xml:space="preserve">ustering techniques. </w:t>
-      </w:r>
-      <w:r>
-        <w:br/>
-      </w:r>
-      <w:r>
-        <w:rPr>
-          <w:rStyle w:val="CommentTok"/>
-        </w:rPr>
-        <w:t xml:space="preserve">#The lack of overlap between the clustering techniques and the HGM classifications leads me to question whether any conclusions can be made by comparing 6 clusters to 14 classifications.  There appears to be some classifications that </w:t>
-      </w:r>
-      <w:r>
-        <w:rPr>
-          <w:rStyle w:val="CommentTok"/>
-        </w:rPr>
-        <w:t xml:space="preserve">are redundant or that have so little relationship to the clusters that they could be dropped (annual grassland, basin peatland, for example). </w:t>
+        <w:t xml:space="preserve">#The lack of overlap between the clustering techniques and the HGM classifications leads me to question whether any conclusions can be made by comparing 6 clusters to 14 classifications.  There appears to be some classifications that are redundant or that have so little relationship to the clusters that they could be dropped (annual grassland, basin peatland, for example). </w:t>
       </w:r>
     </w:p>
     <w:p>
@@ -10213,13 +9685,7 @@
         <w:rPr>
           <w:rStyle w:val="NormalTok"/>
         </w:rPr>
-        <w:t>(are</w:t>
-      </w:r>
-      <w:r>
-        <w:rPr>
-          <w:rStyle w:val="NormalTok"/>
-        </w:rPr>
-        <w:t>a_sqkm ~</w:t>
+        <w:t>(area_sqkm ~</w:t>
       </w:r>
       <w:r>
         <w:rPr>
@@ -10591,7 +10057,21 @@
         <w:rPr>
           <w:rStyle w:val="StringTok"/>
         </w:rPr>
-        <w:t>"Total Area, by Ownership and Hierarchial Cluster"</w:t>
+        <w:t>"Total Area, by Ownership and Hierarchi</w:t>
+      </w:r>
+      <w:r>
+        <w:rPr>
+          <w:rStyle w:val="StringTok"/>
+        </w:rPr>
+        <w:t>c</w:t>
+      </w:r>
+      <w:bookmarkStart w:id="0" w:name="_GoBack"/>
+      <w:bookmarkEnd w:id="0"/>
+      <w:r>
+        <w:rPr>
+          <w:rStyle w:val="StringTok"/>
+        </w:rPr>
+        <w:t>al Cluster"</w:t>
       </w:r>
       <w:r>
         <w:rPr>
@@ -11112,19 +10592,19 @@
         <w:rPr>
           <w:rStyle w:val="CommentTok"/>
         </w:rPr>
-        <w:t>#There does not appear to be a singular cluster that managers cou</w:t>
+        <w:t>#There does not appear to be a singular cluster that managers could focus on across the National Forests.  However, depending on the clustering, managers could make decisions by forest.  The total area under hierarchi</w:t>
       </w:r>
       <w:r>
         <w:rPr>
           <w:rStyle w:val="CommentTok"/>
         </w:rPr>
-        <w:t>ld focus on across the National Forests.  However, depending on the clustering, managers could make decisions by forest.  The total area under hierarchial clustering in Inyo National Forest is dominated by cluster 4. Lassen National Forest has a large amou</w:t>
+        <w:t>c</w:t>
       </w:r>
       <w:r>
         <w:rPr>
           <w:rStyle w:val="CommentTok"/>
         </w:rPr>
-        <w:t xml:space="preserve">nt of cluster group 3 by k-means clustering. </w:t>
+        <w:t xml:space="preserve">al clustering in Inyo National Forest is dominated by cluster 4. Lassen National Forest has a large amount of cluster group 3 by k-means clustering. </w:t>
       </w:r>
     </w:p>
     <w:p>
@@ -11149,54 +10629,41 @@
       </w:pPr>
       <w:r>
         <w:br/>
-      </w:r>
-      <w:r>
-        <w:t>In depth results are intersperced in the above code, but I will summarize here: First, ten variables were determined to possibly impact the grouping of riparian zones. Dominant underlying rock formation and majority vegetation, were also considered, but we</w:t>
-      </w:r>
-      <w:r>
-        <w:t>re ultimately not included. Two clustering functions, hierarchial and k-means, were applied; however, there was little consensus between the two. Six cluster groups were used for each procedure. I expected that there would be some overlap between the clust</w:t>
-      </w:r>
-      <w:r>
-        <w:t>ers, but as the tables in step 2 show, there were few direct matchups. Kmean cluster 1 and Hierarchial cluster 5, 3 and 2, 4 and 1, 5 and 3, and 6 and 4 did have high co-tabulation.</w:t>
-      </w:r>
-      <w:r>
-        <w:br/>
-        <w:t>Five principal components further explained ~89% of t</w:t>
-      </w:r>
-      <w:bookmarkStart w:id="0" w:name="_GoBack"/>
-      <w:bookmarkEnd w:id="0"/>
-      <w:r>
-        <w:t>he variance. Latitude</w:t>
-      </w:r>
-      <w:r>
-        <w:t>, area_sqkm, edge_comp, slope_pct, and catch_sqkm positively affected components while longitude, and soil_kf negatively influenced PC4.</w:t>
-      </w:r>
-      <w:r>
-        <w:br/>
-        <w:t>The six cluster groupings did not compare well to the designated HGM classifications. Riparian low gradient and riparia</w:t>
-      </w:r>
-      <w:r>
-        <w:t xml:space="preserve">n middle gradient had relationships to all groupings, </w:t>
+        <w:t>In depth results are intersperced in the above code, but I will summarize here: First, ten variables were determined to possibly impact the grouping of riparian zones. Dominant underlying rock formation and majority vegetation, were also considered, but were ultimately not included. Two clustering functions, hierarchi</w:t>
+      </w:r>
+      <w:r>
+        <w:t>c</w:t>
+      </w:r>
+      <w:r>
+        <w:t>al and k-means, were applied; however, there was little consensus between the two. Six cluster groups were used for each procedure. I expected that there would be some overlap between the clusters, but as the tables in step 2 show, there were few direct matchups. Kmean cluster 1 and Hierarchi</w:t>
+      </w:r>
+      <w:r>
+        <w:t>c</w:t>
+      </w:r>
+      <w:r>
+        <w:t>al cluster 5, 3 and 2, 4 and 1, 5 and 3, and 6 and 4 did have high co-tabulation.</w:t>
+      </w:r>
+      <w:r>
+        <w:br/>
+        <w:t>Five principal components further explained ~89% of the variance. Latitude, area_sqkm, edge_comp, slope_pct, and catch_sqkm positively affected components while longitude, and soil_kf negatively influenced PC4.</w:t>
+      </w:r>
+      <w:r>
+        <w:br/>
+        <w:t xml:space="preserve">The six cluster groupings did not compare well to the designated HGM classifications. Riparian low gradient and riparian middle gradient had relationships to all groupings, </w:t>
       </w:r>
       <w:r>
         <w:lastRenderedPageBreak/>
-        <w:t>while annual grassland and basin peatland had few cotabulations. Chi-squared tests further indicated that the hierarchial groupings and classifications were independent (p = .15). K-means clustering and</w:t>
-      </w:r>
-      <w:r>
-        <w:t xml:space="preserve"> classifications however were statistically similar (p = .0027). Because we limited our clusters to six groupings rather than the fourteen of the HGM classifications, it is possible that with more clusters, we could more easily refactor the classifications</w:t>
-      </w:r>
-      <w:r>
-        <w:t>. The table of kmeans against HGM classification indicates that if we were to remove annual grassland, dry, depressional seasonal, and basin peatland, we could see a better result. These four classifications have very few cotabulations, thus unnecessary.</w:t>
-      </w:r>
-      <w:r>
-        <w:br/>
-        <w:t>I</w:t>
-      </w:r>
-      <w:r>
-        <w:t>deally, our clustering would indicate specific meadow clusters that forest managers could focus on to manage for climate change vulnerability. However, with the exception of Inyo and Lassen National Forests, cluster groupings are well dispersed within each</w:t>
-      </w:r>
-      <w:r>
-        <w:t xml:space="preserve"> management area.</w:t>
+        <w:t>while annual grassland and basin peatland had few cotabulations. Chi-squared tests further indicated that the hierarchi</w:t>
+      </w:r>
+      <w:r>
+        <w:t>c</w:t>
+      </w:r>
+      <w:r>
+        <w:t>al groupings and classifications were independent (p = .15). K-means clustering and classifications however were statistically similar (p = .0027). Because we limited our clusters to six groupings rather than the fourteen of the HGM classifications, it is possible that with more clusters, we could more easily refactor the classifications. The table of kmeans against HGM classification indicates that if we were to remove annual grassland, dry, depressional seasonal, and basin peatland, we could see a better result. These four classifications have very few cotabulations, thus unnecessary.</w:t>
+      </w:r>
+      <w:r>
+        <w:br/>
+        <w:t>Ideally, our clustering would indicate specific meadow clusters that forest managers could focus on to manage for climate change vulnerability. However, with the exception of Inyo and Lassen National Forests, cluster groupings are well dispersed within each management area.</w:t>
       </w:r>
     </w:p>
     <w:p>
@@ -11212,10 +10679,7 @@
       </w:r>
       <w:r>
         <w:br/>
-        <w:t>By attempting to simiplify the classification of meadows, we limited our ability to compare clusters to classifications. Six groups do not well compare to 14 groups. In addition, HGM characteristics include vegetation and dom</w:t>
-      </w:r>
-      <w:r>
-        <w:t>inant rock, but I was unable to include either in clustering or PCA. Finally, the lack of agreement between clustering techniques is some cause for concern, though the k-means clustering did compare favoribly to the HGM classification.</w:t>
+        <w:t>By attempting to simiplify the classification of meadows, we limited our ability to compare clusters to classifications. Six groups do not well compare to 14 groups. In addition, HGM characteristics include vegetation and dominant rock, but I was unable to include either in clustering or PCA. Finally, the lack of agreement between clustering techniques is some cause for concern, though the k-means clustering did compare favoribly to the HGM classification.</w:t>
       </w:r>
     </w:p>
     <w:p>
@@ -11231,10 +10695,7 @@
       </w:r>
       <w:r>
         <w:br/>
-        <w:t xml:space="preserve">Brinson, </w:t>
-      </w:r>
-      <w:r>
-        <w:t>Mark M. A hydrogeomorphic classification for wetlands. EAST CAROLINA UNIV GREENVILLE NC, 1993.</w:t>
+        <w:t>Brinson, Mark M. A hydrogeomorphic classification for wetlands. EAST CAROLINA UNIV GREENVILLE NC, 1993.</w:t>
       </w:r>
     </w:p>
     <w:sectPr>
@@ -11641,6 +11102,13 @@
     <w:lsdException w:name="Medium Shading 2"/>
     <w:lsdException w:name="Medium List 1"/>
     <w:lsdException w:name="Medium List 2"/>
+    <w:lsdException w:name="Medium Grid 1"/>
+    <w:lsdException w:name="Medium Grid 2"/>
+    <w:lsdException w:name="Medium Grid 3"/>
+    <w:lsdException w:name="Dark List"/>
+    <w:lsdException w:name="Colorful Shading"/>
+    <w:lsdException w:name="Colorful List"/>
+    <w:lsdException w:name="Colorful Grid"/>
     <w:lsdException w:name="Light Shading Accent 1"/>
     <w:lsdException w:name="Light List Accent 1"/>
     <w:lsdException w:name="Light Grid Accent 1"/>

</xml_diff>